<commit_message>
Update documentation Add application preview Limit dictionary
Signed-off-by: Tin Svagelj <tin.svagelj@live.com>
</commit_message>
<xml_diff>
--- a/tin_svagelj.docx
+++ b/tin_svagelj.docx
@@ -2,7 +2,7 @@
 <file path=word/document.xml><?xml version="1.0" encoding="utf-8"?>
 <w:document xmlns:w="http://schemas.openxmlformats.org/wordprocessingml/2006/main" xmlns:m="http://schemas.openxmlformats.org/officeDocument/2006/math" xmlns:r="http://schemas.openxmlformats.org/officeDocument/2006/relationships" xmlns:o="urn:schemas-microsoft-com:office:office" xmlns:v="urn:schemas-microsoft-com:vml" xmlns:w10="urn:schemas-microsoft-com:office:word" xmlns:a="http://schemas.openxmlformats.org/drawingml/2006/main" xmlns:pic="http://schemas.openxmlformats.org/drawingml/2006/picture" xmlns:wp="http://schemas.openxmlformats.org/drawingml/2006/wordprocessingDrawing">
   <w:body>
-    <w:bookmarkStart w:id="62" w:name="wordel"/>
+    <w:bookmarkStart w:id="71" w:name="wordel"/>
     <w:p>
       <w:pPr>
         <w:pStyle w:val="Heading1"/>
@@ -13,12 +13,84 @@
     </w:p>
     <w:p>
       <w:pPr>
-        <w:pStyle w:val="FirstParagraph"/>
-      </w:pPr>
+        <w:pStyle w:val="CaptionedFigure"/>
+      </w:pPr>
+      <w:r>
+        <w:drawing>
+          <wp:inline>
+            <wp:extent cx="5080000" cy="7670800"/>
+            <wp:effectExtent b="0" l="0" r="0" t="0"/>
+            <wp:docPr descr="Prikaz aplikacije" title="" id="21" name="Picture"/>
+            <a:graphic>
+              <a:graphicData uri="http://schemas.openxmlformats.org/drawingml/2006/picture">
+                <pic:pic>
+                  <pic:nvPicPr>
+                    <pic:cNvPr descr="img/preview.png" id="22" name="Picture"/>
+                    <pic:cNvPicPr>
+                      <a:picLocks noChangeArrowheads="1" noChangeAspect="1"/>
+                    </pic:cNvPicPr>
+                  </pic:nvPicPr>
+                  <pic:blipFill>
+                    <a:blip r:embed="rId20"/>
+                    <a:stretch>
+                      <a:fillRect/>
+                    </a:stretch>
+                  </pic:blipFill>
+                  <pic:spPr bwMode="auto">
+                    <a:xfrm>
+                      <a:off x="0" y="0"/>
+                      <a:ext cx="5080000" cy="7670800"/>
+                    </a:xfrm>
+                    <a:prstGeom prst="rect">
+                      <a:avLst/>
+                    </a:prstGeom>
+                    <a:noFill/>
+                    <a:ln w="9525">
+                      <a:noFill/>
+                      <a:headEnd/>
+                      <a:tailEnd/>
+                    </a:ln>
+                  </pic:spPr>
+                </pic:pic>
+              </a:graphicData>
+            </a:graphic>
+          </wp:inline>
+        </w:drawing>
+      </w:r>
+    </w:p>
+    <w:p>
+      <w:pPr>
+        <w:pStyle w:val="ImageCaption"/>
+      </w:pPr>
+      <w:r>
+        <w:t xml:space="preserve">Prikaz aplikacije</w:t>
+      </w:r>
+    </w:p>
+    <w:p>
+      <w:pPr>
+        <w:pStyle w:val="BodyText"/>
+      </w:pPr>
+      <w:r>
+        <w:t xml:space="preserve">GitHub:</w:t>
+      </w:r>
+      <w:r>
+        <w:t xml:space="preserve"> </w:t>
+      </w:r>
+      <w:hyperlink r:id="rId23">
+        <w:r>
+          <w:rPr>
+            <w:rStyle w:val="Hyperlink"/>
+          </w:rPr>
+          <w:t xml:space="preserve">Caellian/UNIRI_OP_project</w:t>
+        </w:r>
+      </w:hyperlink>
+      <w:r>
+        <w:t xml:space="preserve"> </w:t>
+      </w:r>
       <w:r>
         <w:t xml:space="preserve">Dokumentacija: (</w:t>
       </w:r>
-      <w:hyperlink r:id="rId20">
+      <w:hyperlink r:id="rId24">
         <w:r>
           <w:rPr>
             <w:rStyle w:val="Hyperlink"/>
@@ -29,7 +101,7 @@
       <w:r>
         <w:t xml:space="preserve">|</w:t>
       </w:r>
-      <w:hyperlink r:id="rId21">
+      <w:hyperlink r:id="rId25">
         <w:r>
           <w:rPr>
             <w:rStyle w:val="Hyperlink"/>
@@ -40,7 +112,7 @@
       <w:r>
         <w:t xml:space="preserve">|</w:t>
       </w:r>
-      <w:hyperlink r:id="rId22">
+      <w:hyperlink r:id="rId26">
         <w:r>
           <w:rPr>
             <w:rStyle w:val="Hyperlink"/>
@@ -62,7 +134,7 @@
       <w:r>
         <w:t xml:space="preserve"> </w:t>
       </w:r>
-      <w:hyperlink r:id="rId23">
+      <w:hyperlink r:id="rId27">
         <w:r>
           <w:rPr>
             <w:rStyle w:val="Hyperlink"/>
@@ -94,13 +166,7 @@
       <w:pPr>
         <w:pStyle w:val="BodyText"/>
       </w:pPr>
-      <w:r>
-        <w:t xml:space="preserve">C# već sadrži</w:t>
-      </w:r>
-      <w:r>
-        <w:t xml:space="preserve"> </w:t>
-      </w:r>
-      <w:hyperlink r:id="rId24">
+      <w:hyperlink r:id="rId28">
         <w:r>
           <w:rPr>
             <w:rStyle w:val="Hyperlink"/>
@@ -112,7 +178,7 @@
         <w:t xml:space="preserve"> </w:t>
       </w:r>
       <w:r>
-        <w:t xml:space="preserve">(nadalje MAUI), no s obzirom da je za razvojno okruženje bio korišten</w:t>
+        <w:t xml:space="preserve">(nadalje MAUI) nije bio dobar odabir s obzirom da je za razvojno okruženje bio korišten</w:t>
       </w:r>
       <w:r>
         <w:t xml:space="preserve"> </w:t>
@@ -125,7 +191,10 @@
         <w:t xml:space="preserve">Linux</w:t>
       </w:r>
       <w:r>
-        <w:t xml:space="preserve">, MAUI nije bio dobar odabir.</w:t>
+        <w:t xml:space="preserve"> </w:t>
+      </w:r>
+      <w:r>
+        <w:t xml:space="preserve">jer (trenutno) podržava samo MacOS i Windows.</w:t>
       </w:r>
     </w:p>
     <w:p>
@@ -138,7 +207,7 @@
       <w:r>
         <w:t xml:space="preserve"> </w:t>
       </w:r>
-      <w:hyperlink r:id="rId25">
+      <w:hyperlink r:id="rId29">
         <w:r>
           <w:rPr>
             <w:rStyle w:val="Hyperlink"/>
@@ -161,7 +230,7 @@
       <w:r>
         <w:t xml:space="preserve"> </w:t>
       </w:r>
-      <w:hyperlink r:id="rId26">
+      <w:hyperlink r:id="rId30">
         <w:r>
           <w:rPr>
             <w:rStyle w:val="Hyperlink"/>
@@ -176,7 +245,7 @@
         <w:t xml:space="preserve">platformi koja je prethodno bila dio jezgrenog Java kompleta za razvoj softvera (engl. Java SDK), dok ju Oracle nije odlučio ukloniti kako bi smanjili veličinu JDKa povodom uvođenja modula.</w:t>
       </w:r>
     </w:p>
-    <w:bookmarkStart w:id="29" w:name="učitavanje-resursa-uključenih-u-projekt"/>
+    <w:bookmarkStart w:id="33" w:name="učitavanje-resursa-uključenih-u-projekt"/>
     <w:p>
       <w:pPr>
         <w:pStyle w:val="Heading2"/>
@@ -190,7 +259,7 @@
         <w:pStyle w:val="FirstParagraph"/>
       </w:pPr>
       <w:r>
-        <w:t xml:space="preserve">Dok se za rad s datotekama izmjnjivog sadržaja može koristiti</w:t>
+        <w:t xml:space="preserve">Dok se za rad s datotekama izmjenjivog sadržaja može koristiti</w:t>
       </w:r>
       <w:r>
         <w:t xml:space="preserve"> </w:t>
@@ -210,12 +279,12 @@
         <w:pStyle w:val="BodyText"/>
       </w:pPr>
       <w:r>
-        <w:t xml:space="preserve">S obzirom da aplikacija treba sadržavati popis riječi za provjeru korisničkog unosa, to je izvedeno čišćenjem i pretvorbom postojećeg</w:t>
-      </w:r>
-      <w:r>
-        <w:t xml:space="preserve"> </w:t>
-      </w:r>
-      <w:hyperlink r:id="rId27">
+        <w:t xml:space="preserve">S obzirom na to da aplikacija treba sadržavati popis riječi za provjeru korisničkog unosa, to je izvedeno čišćenjem i pretvorbom postojećeg</w:t>
+      </w:r>
+      <w:r>
+        <w:t xml:space="preserve"> </w:t>
+      </w:r>
+      <w:hyperlink r:id="rId31">
         <w:r>
           <w:rPr>
             <w:rStyle w:val="Hyperlink"/>
@@ -240,7 +309,7 @@
       <w:r>
         <w:t xml:space="preserve"> </w:t>
       </w:r>
-      <w:hyperlink r:id="rId28">
+      <w:hyperlink r:id="rId32">
         <w:r>
           <w:rPr>
             <w:rStyle w:val="VerbatimChar"/>
@@ -272,7 +341,7 @@
         <w:pStyle w:val="BodyText"/>
       </w:pPr>
       <w:r>
-        <w:t xml:space="preserve">Zanimljivost s kojom sam se susreo tokom učitavanja resursa (datoteka uključenih u assembly projekta) je da se za njih ne bi trebala koristiti</w:t>
+        <w:t xml:space="preserve">Zanimljivost s kojom sam se susreo tijekom učitavanja resursa (datoteka uključenih u assembly projekta) je da se za njih ne bi trebala koristiti</w:t>
       </w:r>
       <w:r>
         <w:t xml:space="preserve"> </w:t>
@@ -357,17 +426,17 @@
         <w:t xml:space="preserve"> </w:t>
       </w:r>
       <w:r>
-        <w:t xml:space="preserve">u mojoj aplikaciji nije značajna, no za naprednije aplikacije koje rade s večim brojem tekstura i zbog drukčijih zahtjeva područja primjene, ona dozvoljava ubrzanje izvršavanja koda zbog smanjenja pristupa datotečnom sustavu.</w:t>
-      </w:r>
-    </w:p>
-    <w:bookmarkEnd w:id="29"/>
-    <w:bookmarkStart w:id="36" w:name="jedinstveno-instancirana-klasa"/>
+        <w:t xml:space="preserve">u mojoj aplikaciji nije značajna, no za naprednije aplikacije koje rade s većim brojem tekstura i zbog drukčijih zahtjeva područja primjene, ona dozvoljava ubrzanje izvršavanja koda zbog smanjenja pristupa datotečnom sustavu.</w:t>
+      </w:r>
+    </w:p>
+    <w:bookmarkEnd w:id="33"/>
+    <w:bookmarkStart w:id="40" w:name="karakteristike-c-programskog-jezika"/>
     <w:p>
       <w:pPr>
         <w:pStyle w:val="Heading2"/>
       </w:pPr>
       <w:r>
-        <w:t xml:space="preserve">Jedinstveno instancirana klasa</w:t>
+        <w:t xml:space="preserve">Karakteristike C# programskog jezika</w:t>
       </w:r>
     </w:p>
     <w:p>
@@ -375,7 +444,195 @@
         <w:pStyle w:val="FirstParagraph"/>
       </w:pPr>
       <w:r>
-        <w:t xml:space="preserve">S obzirom da je rječnik statičan u kontekstu izvođenja aplikacije, koristio sam statičnu klasu (</w:t>
+        <w:t xml:space="preserve">Prethodno nisam volio C# zbog loše podrške većine ekosustava za druge platforme osim Windows OSa. Smatram da u tom pogledu još uvijek kaska za jezicima koji su zasnovani na JVMu (Java Virtual Machine).</w:t>
+      </w:r>
+      <w:r>
+        <w:t xml:space="preserve"> </w:t>
+      </w:r>
+      <w:r>
+        <w:t xml:space="preserve">No izostav toga, C# je iznimno lijep objektno orijentiran jezik s brojnim pomodnim značajkama.</w:t>
+      </w:r>
+    </w:p>
+    <w:p>
+      <w:pPr>
+        <w:pStyle w:val="BodyText"/>
+      </w:pPr>
+      <w:r>
+        <w:t xml:space="preserve">S mnogima sam se već susreo u drugim OO programskim jezicima, no nisam znao da su dio i C#a.</w:t>
+      </w:r>
+    </w:p>
+    <w:p>
+      <w:pPr>
+        <w:pStyle w:val="BodyText"/>
+      </w:pPr>
+      <w:r>
+        <w:t xml:space="preserve">Moderni C# sadrži mnogo sintaktičkih šećera (engl. syntax/syntactic sugar) poput:</w:t>
+      </w:r>
+      <w:r>
+        <w:t xml:space="preserve"> </w:t>
+      </w:r>
+      <w:r>
+        <w:t xml:space="preserve">-</w:t>
+      </w:r>
+      <w:r>
+        <w:t xml:space="preserve"> </w:t>
+      </w:r>
+      <w:hyperlink r:id="rId34">
+        <w:r>
+          <w:rPr>
+            <w:rStyle w:val="Hyperlink"/>
+          </w:rPr>
+          <w:t xml:space="preserve">Null-zavisnog operatora</w:t>
+        </w:r>
+      </w:hyperlink>
+      <w:r>
+        <w:t xml:space="preserve"> </w:t>
+      </w:r>
+      <w:r>
+        <w:t xml:space="preserve">(engl. Null-Conditional Operator) sličnog Kotlinovom</w:t>
+      </w:r>
+      <w:r>
+        <w:t xml:space="preserve"> </w:t>
+      </w:r>
+      <w:hyperlink r:id="rId35">
+        <w:r>
+          <w:rPr>
+            <w:rStyle w:val="Hyperlink"/>
+          </w:rPr>
+          <w:t xml:space="preserve">Elvis operatoru</w:t>
+        </w:r>
+      </w:hyperlink>
+      <w:r>
+        <w:t xml:space="preserve"> </w:t>
+      </w:r>
+      <w:r>
+        <w:t xml:space="preserve">-</w:t>
+      </w:r>
+      <w:r>
+        <w:t xml:space="preserve"> </w:t>
+      </w:r>
+      <w:hyperlink r:id="rId36">
+        <w:r>
+          <w:rPr>
+            <w:rStyle w:val="Hyperlink"/>
+          </w:rPr>
+          <w:t xml:space="preserve">Destrukturiranje tuplova i struktura</w:t>
+        </w:r>
+      </w:hyperlink>
+      <w:r>
+        <w:t xml:space="preserve"> </w:t>
+      </w:r>
+      <w:r>
+        <w:t xml:space="preserve">-</w:t>
+      </w:r>
+      <w:r>
+        <w:t xml:space="preserve"> </w:t>
+      </w:r>
+      <w:hyperlink r:id="rId37">
+        <w:r>
+          <w:rPr>
+            <w:rStyle w:val="Hyperlink"/>
+          </w:rPr>
+          <w:t xml:space="preserve">Usklađivanje uzoraka</w:t>
+        </w:r>
+      </w:hyperlink>
+      <w:r>
+        <w:t xml:space="preserve"> </w:t>
+      </w:r>
+      <w:r>
+        <w:t xml:space="preserve">(engl. pattern matching)</w:t>
+      </w:r>
+    </w:p>
+    <w:p>
+      <w:pPr>
+        <w:pStyle w:val="BodyText"/>
+      </w:pPr>
+      <w:r>
+        <w:t xml:space="preserve">Za mnoge od njih sam saznao zbog</w:t>
+      </w:r>
+      <w:r>
+        <w:t xml:space="preserve"> </w:t>
+      </w:r>
+      <w:hyperlink r:id="rId38">
+        <w:r>
+          <w:rPr>
+            <w:rStyle w:val="Hyperlink"/>
+          </w:rPr>
+          <w:t xml:space="preserve">Rider</w:t>
+        </w:r>
+      </w:hyperlink>
+      <w:r>
+        <w:t xml:space="preserve">ovog integriranog lintera koji je izvrstan.</w:t>
+      </w:r>
+    </w:p>
+    <w:p>
+      <w:pPr>
+        <w:pStyle w:val="BodyText"/>
+      </w:pPr>
+      <w:r>
+        <w:t xml:space="preserve">Nova stvar s kojom sam se susreo su</w:t>
+      </w:r>
+      <w:r>
+        <w:t xml:space="preserve"> </w:t>
+      </w:r>
+      <w:r>
+        <w:rPr>
+          <w:rStyle w:val="VerbatimChar"/>
+        </w:rPr>
+        <w:t xml:space="preserve">record</w:t>
+      </w:r>
+      <w:r>
+        <w:t xml:space="preserve"> </w:t>
+      </w:r>
+      <w:r>
+        <w:t xml:space="preserve">i</w:t>
+      </w:r>
+      <w:r>
+        <w:t xml:space="preserve"> </w:t>
+      </w:r>
+      <w:r>
+        <w:rPr>
+          <w:rStyle w:val="VerbatimChar"/>
+        </w:rPr>
+        <w:t xml:space="preserve">struct</w:t>
+      </w:r>
+      <w:r>
+        <w:t xml:space="preserve"> </w:t>
+      </w:r>
+      <w:r>
+        <w:t xml:space="preserve">tipovi klasa koje dozvoljavaju veću razinu kontrole nad ponašanjem VMa nego što to JVM dopušta, tj. budu li podatci bili spremljeni na gomilu (engl. heap) ili stog (engl. stack), način usporedbe objekata,</w:t>
+      </w:r>
+      <w:r>
+        <w:t xml:space="preserve"> </w:t>
+      </w:r>
+      <w:hyperlink r:id="rId39">
+        <w:r>
+          <w:rPr>
+            <w:rStyle w:val="Hyperlink"/>
+          </w:rPr>
+          <w:t xml:space="preserve">itd.</w:t>
+        </w:r>
+      </w:hyperlink>
+      <w:r>
+        <w:t xml:space="preserve">.</w:t>
+      </w:r>
+    </w:p>
+    <w:bookmarkEnd w:id="40"/>
+    <w:bookmarkStart w:id="47" w:name="jedinstveno-instancirane-klase"/>
+    <w:p>
+      <w:pPr>
+        <w:pStyle w:val="Heading2"/>
+      </w:pPr>
+      <w:r>
+        <w:t xml:space="preserve">Jedinstveno instancirane klase</w:t>
+      </w:r>
+    </w:p>
+    <w:p>
+      <w:pPr>
+        <w:pStyle w:val="FirstParagraph"/>
+      </w:pPr>
+      <w:r>
+        <w:t xml:space="preserve">S obzirom na to da je rječnik statičan u kontekstu izvođenja aplikacije, koristio sam statičnu klasu (</w:t>
       </w:r>
       <w:r>
         <w:rPr>
@@ -414,7 +671,7 @@
         <w:t xml:space="preserve"> </w:t>
       </w:r>
       <w:r>
-        <w:t xml:space="preserve">te mu se nakon prvog pristupa učitavaju vrijenosti iz resursa</w:t>
+        <w:t xml:space="preserve">te mu se nakon prvog pristupa učitavaju vrijednosti iz resursa</w:t>
       </w:r>
       <w:r>
         <w:t xml:space="preserve"> </w:t>
@@ -437,12 +694,12 @@
         <w:pStyle w:val="BodyText"/>
       </w:pPr>
       <w:r>
-        <w:t xml:space="preserve">U klasničnoj primjeni</w:t>
-      </w:r>
-      <w:r>
-        <w:t xml:space="preserve"> </w:t>
-      </w:r>
-      <w:hyperlink r:id="rId30">
+        <w:t xml:space="preserve">U klasičnoj primjeni</w:t>
+      </w:r>
+      <w:r>
+        <w:t xml:space="preserve"> </w:t>
+      </w:r>
+      <w:hyperlink r:id="rId41">
         <w:r>
           <w:rPr>
             <w:rStyle w:val="Hyperlink"/>
@@ -522,7 +779,7 @@
       <w:r>
         <w:t xml:space="preserve"> </w:t>
       </w:r>
-      <w:hyperlink r:id="rId31">
+      <w:hyperlink r:id="rId42">
         <w:r>
           <w:rPr>
             <w:rStyle w:val="Hyperlink"/>
@@ -590,7 +847,7 @@
       <w:r>
         <w:t xml:space="preserve"> </w:t>
       </w:r>
-      <w:hyperlink r:id="rId32">
+      <w:hyperlink r:id="rId43">
         <w:r>
           <w:rPr>
             <w:rStyle w:val="VerbatimChar"/>
@@ -614,18 +871,18 @@
           <wp:inline>
             <wp:extent cx="5334000" cy="3597348"/>
             <wp:effectExtent b="0" l="0" r="0" t="0"/>
-            <wp:docPr descr="Struktura jedinstveno instancirane klase" title="" id="34" name="Picture"/>
+            <wp:docPr descr="Struktura jedinstveno instancirane klase" title="" id="45" name="Picture"/>
             <a:graphic>
               <a:graphicData uri="http://schemas.openxmlformats.org/drawingml/2006/picture">
                 <pic:pic>
                   <pic:nvPicPr>
-                    <pic:cNvPr descr="https://refactoring.guru/images/patterns/diagrams/singleton/structure-en.png" id="35" name="Picture"/>
+                    <pic:cNvPr descr="https://refactoring.guru/images/patterns/diagrams/singleton/structure-en.png" id="46" name="Picture"/>
                     <pic:cNvPicPr>
                       <a:picLocks noChangeArrowheads="1" noChangeAspect="1"/>
                     </pic:cNvPicPr>
                   </pic:nvPicPr>
                   <pic:blipFill>
-                    <a:blip r:embed="rId33"/>
+                    <a:blip r:embed="rId44"/>
                     <a:stretch>
                       <a:fillRect/>
                     </a:stretch>
@@ -660,13 +917,168 @@
         <w:t xml:space="preserve">Struktura jedinstveno instancirane klase</w:t>
       </w:r>
     </w:p>
-    <w:bookmarkEnd w:id="36"/>
-    <w:bookmarkStart w:id="41" w:name="izrada-dijagrama"/>
+    <w:bookmarkEnd w:id="47"/>
+    <w:bookmarkStart w:id="48" w:name="mvvm-arhitektura"/>
     <w:p>
       <w:pPr>
         <w:pStyle w:val="Heading2"/>
       </w:pPr>
       <w:r>
+        <w:t xml:space="preserve">MVVM Arhitektura</w:t>
+      </w:r>
+    </w:p>
+    <w:p>
+      <w:pPr>
+        <w:pStyle w:val="FirstParagraph"/>
+      </w:pPr>
+      <w:r>
+        <w:t xml:space="preserve">Prvi put sam se susreo s MVVM arhitekturom GUI aplikacija. U početku sam imao problema s granicom između</w:t>
+      </w:r>
+      <w:r>
+        <w:t xml:space="preserve"> </w:t>
+      </w:r>
+      <w:r>
+        <w:rPr>
+          <w:iCs/>
+          <w:i/>
+        </w:rPr>
+        <w:t xml:space="preserve">pogleda</w:t>
+      </w:r>
+      <w:r>
+        <w:t xml:space="preserve"> </w:t>
+      </w:r>
+      <w:r>
+        <w:t xml:space="preserve">i</w:t>
+      </w:r>
+      <w:r>
+        <w:t xml:space="preserve"> </w:t>
+      </w:r>
+      <w:r>
+        <w:rPr>
+          <w:iCs/>
+          <w:i/>
+        </w:rPr>
+        <w:t xml:space="preserve">modela pogleda</w:t>
+      </w:r>
+      <w:r>
+        <w:t xml:space="preserve">, no do kraja izrade prve verzije projekta sam dosta produbio razumijevanje te arhitekture.</w:t>
+      </w:r>
+    </w:p>
+    <w:p>
+      <w:pPr>
+        <w:pStyle w:val="BodyText"/>
+      </w:pPr>
+      <w:r>
+        <w:rPr>
+          <w:bCs/>
+          <w:b/>
+        </w:rPr>
+        <w:t xml:space="preserve">Model</w:t>
+      </w:r>
+      <w:r>
+        <w:t xml:space="preserve"> </w:t>
+      </w:r>
+      <w:r>
+        <w:t xml:space="preserve">- sloj aplikacije zaslužan za definiranje podatkovnih struktura aplikacije.</w:t>
+      </w:r>
+    </w:p>
+    <w:p>
+      <w:pPr>
+        <w:pStyle w:val="BodyText"/>
+      </w:pPr>
+      <w:r>
+        <w:rPr>
+          <w:bCs/>
+          <w:b/>
+        </w:rPr>
+        <w:t xml:space="preserve">View</w:t>
+      </w:r>
+      <w:r>
+        <w:t xml:space="preserve"> </w:t>
+      </w:r>
+      <w:r>
+        <w:t xml:space="preserve">- sloj aplikacije zaslužan za slaganje i prikaz komponenti s kojima korisnik interagira</w:t>
+      </w:r>
+    </w:p>
+    <w:p>
+      <w:pPr>
+        <w:pStyle w:val="BodyText"/>
+      </w:pPr>
+      <w:r>
+        <w:rPr>
+          <w:bCs/>
+          <w:b/>
+        </w:rPr>
+        <w:t xml:space="preserve">Model pogleda (engl. View Model)</w:t>
+      </w:r>
+      <w:r>
+        <w:t xml:space="preserve"> </w:t>
+      </w:r>
+      <w:r>
+        <w:t xml:space="preserve">- sloj aplikacije namijenjen pohrani i manipulaciji modela, kao i definiranju izvora događaja za reaktivnost</w:t>
+      </w:r>
+    </w:p>
+    <w:bookmarkEnd w:id="48"/>
+    <w:bookmarkStart w:id="49" w:name="nedostaci-aplikacije"/>
+    <w:p>
+      <w:pPr>
+        <w:pStyle w:val="Heading2"/>
+      </w:pPr>
+      <w:r>
+        <w:t xml:space="preserve">Nedostaci aplikacije</w:t>
+      </w:r>
+    </w:p>
+    <w:p>
+      <w:pPr>
+        <w:pStyle w:val="FirstParagraph"/>
+      </w:pPr>
+      <w:r>
+        <w:t xml:space="preserve">Trenutnoj implementaciji aplikacije nedostaje sljedeće:</w:t>
+      </w:r>
+      <w:r>
+        <w:t xml:space="preserve"> </w:t>
+      </w:r>
+      <w:r>
+        <w:t xml:space="preserve">- Postojanje unesenih riječi nije provjereno u rječniku</w:t>
+      </w:r>
+      <w:r>
+        <w:t xml:space="preserve"> </w:t>
+      </w:r>
+      <w:r>
+        <w:t xml:space="preserve">- Zbog potencijalno nepotpune rječničke baze je to možda i prednost :)</w:t>
+      </w:r>
+      <w:r>
+        <w:t xml:space="preserve"> </w:t>
+      </w:r>
+      <w:r>
+        <w:t xml:space="preserve">- Brojanje ponavljajućih slova nije implementirano</w:t>
+      </w:r>
+      <w:r>
+        <w:t xml:space="preserve"> </w:t>
+      </w:r>
+      <w:r>
+        <w:t xml:space="preserve">- Originalni wordle poboja ograničen broj slova odgovarajućim bojama čime naznačuje broj ponavljanja slova u točnoj riječi.</w:t>
+      </w:r>
+      <w:r>
+        <w:t xml:space="preserve"> </w:t>
+      </w:r>
+      <w:r>
+        <w:t xml:space="preserve">- Dijakritički znakovi nisu podržani</w:t>
+      </w:r>
+      <w:r>
+        <w:t xml:space="preserve"> </w:t>
+      </w:r>
+      <w:r>
+        <w:t xml:space="preserve">- Podrška za lokalizaciju kodova tipki je iznimno zahtjevna za implementirati, kao i provjera unesenih znakova, i rasporeda tipkovnice. Pogotovo na platformski agnostičan način. AUI nema to podržano.</w:t>
+      </w:r>
+    </w:p>
+    <w:bookmarkEnd w:id="49"/>
+    <w:bookmarkStart w:id="70" w:name="izrada-dijagrama"/>
+    <w:p>
+      <w:pPr>
+        <w:pStyle w:val="Heading2"/>
+      </w:pPr>
+      <w:r>
         <w:t xml:space="preserve">Izrada dijagrama</w:t>
       </w:r>
     </w:p>
@@ -680,7 +1092,7 @@
       <w:r>
         <w:t xml:space="preserve"> </w:t>
       </w:r>
-      <w:hyperlink r:id="rId37">
+      <w:hyperlink r:id="rId50">
         <w:r>
           <w:rPr>
             <w:rStyle w:val="Hyperlink"/>
@@ -694,7 +1106,7 @@
       <w:r>
         <w:t xml:space="preserve"> </w:t>
       </w:r>
-      <w:hyperlink r:id="rId38">
+      <w:hyperlink r:id="rId51">
         <w:r>
           <w:rPr>
             <w:rStyle w:val="Hyperlink"/>
@@ -705,7 +1117,7 @@
       <w:r>
         <w:t xml:space="preserve"> </w:t>
       </w:r>
-      <w:hyperlink r:id="rId39">
+      <w:hyperlink r:id="rId52">
         <w:r>
           <w:rPr>
             <w:rStyle w:val="Hyperlink"/>
@@ -722,7 +1134,7 @@
       <w:r>
         <w:t xml:space="preserve"> </w:t>
       </w:r>
-      <w:hyperlink r:id="rId40">
+      <w:hyperlink r:id="rId53">
         <w:r>
           <w:rPr>
             <w:rStyle w:val="Hyperlink"/>
@@ -737,43 +1149,33 @@
         <w:t xml:space="preserve">nisu radili.</w:t>
       </w:r>
     </w:p>
-    <w:bookmarkEnd w:id="41"/>
-    <w:bookmarkStart w:id="46" w:name="uml-dijagram-komponenta"/>
-    <w:p>
-      <w:pPr>
-        <w:pStyle w:val="Heading2"/>
-      </w:pPr>
-      <w:r>
-        <w:t xml:space="preserve">UML dijagram komponenta</w:t>
-      </w:r>
-    </w:p>
-    <w:p>
-      <w:pPr>
-        <w:pStyle w:val="CaptionedFigure"/>
+    <w:p>
+      <w:pPr>
+        <w:pStyle w:val="BodyText"/>
       </w:pPr>
       <w:r>
         <w:drawing>
           <wp:inline>
-            <wp:extent cx="5334000" cy="2477321"/>
+            <wp:extent cx="5334000" cy="2490901"/>
             <wp:effectExtent b="0" l="0" r="0" t="0"/>
-            <wp:docPr descr="UML dijagram komponenta" title="" id="43" name="Picture"/>
+            <wp:docPr descr="UML dijagram komponenta" title="" id="55" name="Picture"/>
             <a:graphic>
               <a:graphicData uri="http://schemas.openxmlformats.org/drawingml/2006/picture">
                 <pic:pic>
                   <pic:nvPicPr>
-                    <pic:cNvPr descr="PlantUML/Components/include.svg" id="44" name="Picture"/>
+                    <pic:cNvPr descr="PlantUML/Components/include.svg" id="56" name="Picture"/>
                     <pic:cNvPicPr>
                       <a:picLocks noChangeArrowheads="1" noChangeAspect="1"/>
                     </pic:cNvPicPr>
                   </pic:nvPicPr>
                   <pic:blipFill>
-                    <a:blip r:embed="rId45">
+                    <a:blip r:embed="rId57">
                       <a:extLst>
                         <a:ext uri="{28A0092B-C50C-407E-A947-70E740481C1C}">
                           <a14:useLocalDpi xmlns:a14="http://schemas.microsoft.com/office/drawing/2010/main" val="0"/>
                         </a:ext>
                         <a:ext uri="{96DAC541-7B7A-43D3-8B79-37D633B846F1}">
-                          <asvg:svgBlip xmlns:asvg="http://schemas.microsoft.com/office/drawing/2016/SVG/main" r:embed="rId42"/>
+                          <asvg:svgBlip xmlns:asvg="http://schemas.microsoft.com/office/drawing/2016/SVG/main" r:embed="rId54"/>
                         </a:ext>
                       </a:extLst>
                     </a:blip>
@@ -784,7 +1186,7 @@
                   <pic:spPr bwMode="auto">
                     <a:xfrm>
                       <a:off x="0" y="0"/>
-                      <a:ext cx="5334000" cy="2477321"/>
+                      <a:ext cx="5334000" cy="2490901"/>
                     </a:xfrm>
                     <a:prstGeom prst="rect">
                       <a:avLst/>
@@ -802,52 +1204,32 @@
           </wp:inline>
         </w:drawing>
       </w:r>
-    </w:p>
-    <w:p>
-      <w:pPr>
-        <w:pStyle w:val="ImageCaption"/>
-      </w:pPr>
-      <w:r>
-        <w:t xml:space="preserve">UML dijagram komponenta</w:t>
-      </w:r>
-    </w:p>
-    <w:bookmarkEnd w:id="46"/>
-    <w:bookmarkStart w:id="51" w:name="uml-dijagram-modela"/>
-    <w:p>
-      <w:pPr>
-        <w:pStyle w:val="Heading2"/>
-      </w:pPr>
-      <w:r>
-        <w:t xml:space="preserve">UML dijagram modela</w:t>
-      </w:r>
-    </w:p>
-    <w:p>
-      <w:pPr>
-        <w:pStyle w:val="CaptionedFigure"/>
-      </w:pPr>
+      <w:r>
+        <w:t xml:space="preserve"> </w:t>
+      </w:r>
       <w:r>
         <w:drawing>
           <wp:inline>
-            <wp:extent cx="5334000" cy="1810220"/>
+            <wp:extent cx="5334000" cy="1665329"/>
             <wp:effectExtent b="0" l="0" r="0" t="0"/>
-            <wp:docPr descr="UML dijagram modela" title="" id="48" name="Picture"/>
+            <wp:docPr descr="UML dijagram modela" title="" id="59" name="Picture"/>
             <a:graphic>
               <a:graphicData uri="http://schemas.openxmlformats.org/drawingml/2006/picture">
                 <pic:pic>
                   <pic:nvPicPr>
-                    <pic:cNvPr descr="PlantUML/Model/include.svg" id="49" name="Picture"/>
+                    <pic:cNvPr descr="PlantUML/Model/include.svg" id="60" name="Picture"/>
                     <pic:cNvPicPr>
                       <a:picLocks noChangeArrowheads="1" noChangeAspect="1"/>
                     </pic:cNvPicPr>
                   </pic:nvPicPr>
                   <pic:blipFill>
-                    <a:blip r:embed="rId50">
+                    <a:blip r:embed="rId61">
                       <a:extLst>
                         <a:ext uri="{28A0092B-C50C-407E-A947-70E740481C1C}">
                           <a14:useLocalDpi xmlns:a14="http://schemas.microsoft.com/office/drawing/2010/main" val="0"/>
                         </a:ext>
                         <a:ext uri="{96DAC541-7B7A-43D3-8B79-37D633B846F1}">
-                          <asvg:svgBlip xmlns:asvg="http://schemas.microsoft.com/office/drawing/2016/SVG/main" r:embed="rId47"/>
+                          <asvg:svgBlip xmlns:asvg="http://schemas.microsoft.com/office/drawing/2016/SVG/main" r:embed="rId58"/>
                         </a:ext>
                       </a:extLst>
                     </a:blip>
@@ -858,7 +1240,7 @@
                   <pic:spPr bwMode="auto">
                     <a:xfrm>
                       <a:off x="0" y="0"/>
-                      <a:ext cx="5334000" cy="1810220"/>
+                      <a:ext cx="5334000" cy="1665329"/>
                     </a:xfrm>
                     <a:prstGeom prst="rect">
                       <a:avLst/>
@@ -876,52 +1258,32 @@
           </wp:inline>
         </w:drawing>
       </w:r>
-    </w:p>
-    <w:p>
-      <w:pPr>
-        <w:pStyle w:val="ImageCaption"/>
-      </w:pPr>
-      <w:r>
-        <w:t xml:space="preserve">UML dijagram modela</w:t>
-      </w:r>
-    </w:p>
-    <w:bookmarkEnd w:id="51"/>
-    <w:bookmarkStart w:id="56" w:name="uml-dijagram-pogled-modela"/>
-    <w:p>
-      <w:pPr>
-        <w:pStyle w:val="Heading2"/>
-      </w:pPr>
-      <w:r>
-        <w:t xml:space="preserve">UML dijagram pogled-modela</w:t>
-      </w:r>
-    </w:p>
-    <w:p>
-      <w:pPr>
-        <w:pStyle w:val="CaptionedFigure"/>
-      </w:pPr>
+      <w:r>
+        <w:t xml:space="preserve"> </w:t>
+      </w:r>
       <w:r>
         <w:drawing>
           <wp:inline>
-            <wp:extent cx="5334000" cy="2104447"/>
+            <wp:extent cx="5334000" cy="2676932"/>
             <wp:effectExtent b="0" l="0" r="0" t="0"/>
-            <wp:docPr descr="UML dijagram pogled-modela" title="" id="53" name="Picture"/>
+            <wp:docPr descr="UML dijagram pogled-modela" title="" id="63" name="Picture"/>
             <a:graphic>
               <a:graphicData uri="http://schemas.openxmlformats.org/drawingml/2006/picture">
                 <pic:pic>
                   <pic:nvPicPr>
-                    <pic:cNvPr descr="PlantUML/ViewModels/include.svg" id="54" name="Picture"/>
+                    <pic:cNvPr descr="PlantUML/ViewModels/include.svg" id="64" name="Picture"/>
                     <pic:cNvPicPr>
                       <a:picLocks noChangeArrowheads="1" noChangeAspect="1"/>
                     </pic:cNvPicPr>
                   </pic:nvPicPr>
                   <pic:blipFill>
-                    <a:blip r:embed="rId55">
+                    <a:blip r:embed="rId65">
                       <a:extLst>
                         <a:ext uri="{28A0092B-C50C-407E-A947-70E740481C1C}">
                           <a14:useLocalDpi xmlns:a14="http://schemas.microsoft.com/office/drawing/2010/main" val="0"/>
                         </a:ext>
                         <a:ext uri="{96DAC541-7B7A-43D3-8B79-37D633B846F1}">
-                          <asvg:svgBlip xmlns:asvg="http://schemas.microsoft.com/office/drawing/2016/SVG/main" r:embed="rId52"/>
+                          <asvg:svgBlip xmlns:asvg="http://schemas.microsoft.com/office/drawing/2016/SVG/main" r:embed="rId62"/>
                         </a:ext>
                       </a:extLst>
                     </a:blip>
@@ -932,7 +1294,7 @@
                   <pic:spPr bwMode="auto">
                     <a:xfrm>
                       <a:off x="0" y="0"/>
-                      <a:ext cx="5334000" cy="2104447"/>
+                      <a:ext cx="5334000" cy="2676932"/>
                     </a:xfrm>
                     <a:prstGeom prst="rect">
                       <a:avLst/>
@@ -950,52 +1312,32 @@
           </wp:inline>
         </w:drawing>
       </w:r>
-    </w:p>
-    <w:p>
-      <w:pPr>
-        <w:pStyle w:val="ImageCaption"/>
-      </w:pPr>
-      <w:r>
-        <w:t xml:space="preserve">UML dijagram pogled-modela</w:t>
-      </w:r>
-    </w:p>
-    <w:bookmarkEnd w:id="56"/>
-    <w:bookmarkStart w:id="61" w:name="uml-dijagram-pogleda"/>
-    <w:p>
-      <w:pPr>
-        <w:pStyle w:val="Heading2"/>
-      </w:pPr>
-      <w:r>
-        <w:t xml:space="preserve">UML dijagram pogleda</w:t>
-      </w:r>
-    </w:p>
-    <w:p>
-      <w:pPr>
-        <w:pStyle w:val="CaptionedFigure"/>
-      </w:pPr>
+      <w:r>
+        <w:t xml:space="preserve"> </w:t>
+      </w:r>
       <w:r>
         <w:drawing>
           <wp:inline>
-            <wp:extent cx="5334000" cy="1209289"/>
+            <wp:extent cx="5334000" cy="946354"/>
             <wp:effectExtent b="0" l="0" r="0" t="0"/>
-            <wp:docPr descr="UML dijagram pogleda" title="" id="58" name="Picture"/>
+            <wp:docPr descr="UML dijagram pogleda" title="" id="67" name="Picture"/>
             <a:graphic>
               <a:graphicData uri="http://schemas.openxmlformats.org/drawingml/2006/picture">
                 <pic:pic>
                   <pic:nvPicPr>
-                    <pic:cNvPr descr="PlantUML/Views/include.svg" id="59" name="Picture"/>
+                    <pic:cNvPr descr="PlantUML/Views/include.svg" id="68" name="Picture"/>
                     <pic:cNvPicPr>
                       <a:picLocks noChangeArrowheads="1" noChangeAspect="1"/>
                     </pic:cNvPicPr>
                   </pic:nvPicPr>
                   <pic:blipFill>
-                    <a:blip r:embed="rId60">
+                    <a:blip r:embed="rId69">
                       <a:extLst>
                         <a:ext uri="{28A0092B-C50C-407E-A947-70E740481C1C}">
                           <a14:useLocalDpi xmlns:a14="http://schemas.microsoft.com/office/drawing/2010/main" val="0"/>
                         </a:ext>
                         <a:ext uri="{96DAC541-7B7A-43D3-8B79-37D633B846F1}">
-                          <asvg:svgBlip xmlns:asvg="http://schemas.microsoft.com/office/drawing/2016/SVG/main" r:embed="rId57"/>
+                          <asvg:svgBlip xmlns:asvg="http://schemas.microsoft.com/office/drawing/2016/SVG/main" r:embed="rId66"/>
                         </a:ext>
                       </a:extLst>
                     </a:blip>
@@ -1006,7 +1348,7 @@
                   <pic:spPr bwMode="auto">
                     <a:xfrm>
                       <a:off x="0" y="0"/>
-                      <a:ext cx="5334000" cy="1209289"/>
+                      <a:ext cx="5334000" cy="946354"/>
                     </a:xfrm>
                     <a:prstGeom prst="rect">
                       <a:avLst/>
@@ -1025,16 +1367,8 @@
         </w:drawing>
       </w:r>
     </w:p>
-    <w:p>
-      <w:pPr>
-        <w:pStyle w:val="ImageCaption"/>
-      </w:pPr>
-      <w:r>
-        <w:t xml:space="preserve">UML dijagram pogleda</w:t>
-      </w:r>
-    </w:p>
-    <w:bookmarkEnd w:id="61"/>
-    <w:bookmarkEnd w:id="62"/>
+    <w:bookmarkEnd w:id="70"/>
+    <w:bookmarkEnd w:id="71"/>
     <w:sectPr/>
   </w:body>
 </w:document>

</xml_diff>

<commit_message>
Move documentation to latex
Signed-off-by: Tin Svagelj <tin.svagelj@live.com>
</commit_message>
<xml_diff>
--- a/tin_svagelj.docx
+++ b/tin_svagelj.docx
@@ -2,62 +2,37 @@
 <file path=word/document.xml><?xml version="1.0" encoding="utf-8"?>
 <w:document xmlns:w="http://schemas.openxmlformats.org/wordprocessingml/2006/main" xmlns:m="http://schemas.openxmlformats.org/officeDocument/2006/math" xmlns:r="http://schemas.openxmlformats.org/officeDocument/2006/relationships" xmlns:o="urn:schemas-microsoft-com:office:office" xmlns:v="urn:schemas-microsoft-com:vml" xmlns:w10="urn:schemas-microsoft-com:office:word" xmlns:a="http://schemas.openxmlformats.org/drawingml/2006/main" xmlns:pic="http://schemas.openxmlformats.org/drawingml/2006/picture" xmlns:wp="http://schemas.openxmlformats.org/drawingml/2006/wordprocessingDrawing">
   <w:body>
-    <w:bookmarkStart w:id="71" w:name="wordel"/>
+    <w:bookmarkStart w:id="28" w:name="uvod"/>
     <w:p>
       <w:pPr>
         <w:pStyle w:val="Heading1"/>
       </w:pPr>
       <w:r>
-        <w:t xml:space="preserve">Wordel</w:t>
-      </w:r>
-    </w:p>
-    <w:p>
-      <w:pPr>
-        <w:pStyle w:val="CaptionedFigure"/>
-      </w:pPr>
-      <w:r>
-        <w:drawing>
-          <wp:inline>
-            <wp:extent cx="5054600" cy="7607300"/>
-            <wp:effectExtent b="0" l="0" r="0" t="0"/>
-            <wp:docPr descr="Prikaz aplikacije" title="" id="21" name="Picture"/>
-            <a:graphic>
-              <a:graphicData uri="http://schemas.openxmlformats.org/drawingml/2006/picture">
-                <pic:pic>
-                  <pic:nvPicPr>
-                    <pic:cNvPr descr="img/preview.png" id="22" name="Picture"/>
-                    <pic:cNvPicPr>
-                      <a:picLocks noChangeArrowheads="1" noChangeAspect="1"/>
-                    </pic:cNvPicPr>
-                  </pic:nvPicPr>
-                  <pic:blipFill>
-                    <a:blip r:embed="rId20"/>
-                    <a:stretch>
-                      <a:fillRect/>
-                    </a:stretch>
-                  </pic:blipFill>
-                  <pic:spPr bwMode="auto">
-                    <a:xfrm>
-                      <a:off x="0" y="0"/>
-                      <a:ext cx="5054600" cy="7607300"/>
-                    </a:xfrm>
-                    <a:prstGeom prst="rect">
-                      <a:avLst/>
-                    </a:prstGeom>
-                    <a:noFill/>
-                    <a:ln w="9525">
-                      <a:noFill/>
-                      <a:headEnd/>
-                      <a:tailEnd/>
-                    </a:ln>
-                  </pic:spPr>
-                </pic:pic>
-              </a:graphicData>
-            </a:graphic>
-          </wp:inline>
-        </w:drawing>
-      </w:r>
-    </w:p>
+        <w:t xml:space="preserve">Uvod</w:t>
+      </w:r>
+    </w:p>
+    <w:tbl>
+      <w:tblPr>
+        <w:tblStyle w:val="FigureTable"/>
+        <w:tblW w:type="auto" w:w="0"/>
+        <w:tblLook w:firstRow="0" w:lastRow="0" w:firstColumn="0" w:lastColumn="0"/>
+        <w:jc w:val="center"/>
+      </w:tblPr>
+      <w:tblGrid>
+        <w:gridCol w:w="7920"/>
+      </w:tblGrid>
+      <w:tr>
+        <w:tc>
+          <w:tcPr/>
+          <w:p>
+            <w:pPr>
+              <w:pStyle w:val="Compact"/>
+              <w:jc w:val="center"/>
+            </w:pPr>
+          </w:p>
+        </w:tc>
+      </w:tr>
+    </w:tbl>
     <w:p>
       <w:pPr>
         <w:pStyle w:val="ImageCaption"/>
@@ -76,79 +51,85 @@
       <w:r>
         <w:t xml:space="preserve"> </w:t>
       </w:r>
+      <w:hyperlink r:id="rId20">
+        <w:r>
+          <w:rPr>
+            <w:rStyle w:val="Hyperlink"/>
+          </w:rPr>
+          <w:t xml:space="preserve">Caellian/UNIRI_OP_project</w:t>
+        </w:r>
+      </w:hyperlink>
+    </w:p>
+    <w:p>
+      <w:pPr>
+        <w:pStyle w:val="BodyText"/>
+      </w:pPr>
+      <w:r>
+        <w:t xml:space="preserve">Dokumentacija:</w:t>
+      </w:r>
+      <w:r>
+        <w:t xml:space="preserve"> </w:t>
+      </w:r>
+      <w:r>
+        <w:t xml:space="preserve">(</w:t>
+      </w:r>
+      <w:hyperlink r:id="rId21">
+        <w:r>
+          <w:rPr>
+            <w:rStyle w:val="Hyperlink"/>
+          </w:rPr>
+          <w:t xml:space="preserve">pdf</w:t>
+        </w:r>
+      </w:hyperlink>
+      <w:hyperlink r:id="rId22">
+        <w:r>
+          <w:rPr>
+            <w:rStyle w:val="Hyperlink"/>
+          </w:rPr>
+          <w:t xml:space="preserve">docx</w:t>
+        </w:r>
+      </w:hyperlink>
       <w:hyperlink r:id="rId23">
         <w:r>
           <w:rPr>
             <w:rStyle w:val="Hyperlink"/>
           </w:rPr>
-          <w:t xml:space="preserve">Caellian/UNIRI_OP_project</w:t>
+          <w:t xml:space="preserve">md</w:t>
         </w:r>
       </w:hyperlink>
+      <w:r>
+        <w:t xml:space="preserve">)</w:t>
+      </w:r>
     </w:p>
     <w:p>
       <w:pPr>
         <w:pStyle w:val="BodyText"/>
       </w:pPr>
       <w:r>
-        <w:t xml:space="preserve">Dokumentacija: (</w:t>
+        <w:t xml:space="preserve">Cilj ovog rada je bio napraviti repliku web aplikacije</w:t>
+      </w:r>
+      <w:r>
+        <w:t xml:space="preserve"> </w:t>
       </w:r>
       <w:hyperlink r:id="rId24">
         <w:r>
           <w:rPr>
             <w:rStyle w:val="Hyperlink"/>
           </w:rPr>
-          <w:t xml:space="preserve">pdf</w:t>
+          <w:t xml:space="preserve">Wordle</w:t>
         </w:r>
       </w:hyperlink>
       <w:r>
-        <w:t xml:space="preserve">|</w:t>
-      </w:r>
-      <w:hyperlink r:id="rId25">
-        <w:r>
-          <w:rPr>
-            <w:rStyle w:val="Hyperlink"/>
-          </w:rPr>
-          <w:t xml:space="preserve">docx</w:t>
-        </w:r>
-      </w:hyperlink>
-      <w:r>
-        <w:t xml:space="preserve">|</w:t>
-      </w:r>
-      <w:hyperlink r:id="rId26">
-        <w:r>
-          <w:rPr>
-            <w:rStyle w:val="Hyperlink"/>
-          </w:rPr>
-          <w:t xml:space="preserve">md</w:t>
-        </w:r>
-      </w:hyperlink>
-      <w:r>
-        <w:t xml:space="preserve">)</w:t>
-      </w:r>
-    </w:p>
-    <w:p>
-      <w:pPr>
-        <w:pStyle w:val="BodyText"/>
-      </w:pPr>
-      <w:r>
-        <w:t xml:space="preserve">Cilj ovog rada je bio napraviti repliku web aplikacije</w:t>
-      </w:r>
-      <w:r>
-        <w:t xml:space="preserve"> </w:t>
-      </w:r>
-      <w:hyperlink r:id="rId27">
-        <w:r>
-          <w:rPr>
-            <w:rStyle w:val="Hyperlink"/>
-          </w:rPr>
-          <w:t xml:space="preserve">Wordle</w:t>
-        </w:r>
-      </w:hyperlink>
-      <w:r>
-        <w:t xml:space="preserve"> </w:t>
-      </w:r>
-      <w:r>
-        <w:t xml:space="preserve">koju je napravio</w:t>
+        <w:t xml:space="preserve"> </w:t>
+      </w:r>
+      <w:r>
+        <w:t xml:space="preserve">koju je</w:t>
+      </w:r>
+      <w:r>
+        <w:t xml:space="preserve"> </w:t>
+      </w:r>
+      <w:r>
+        <w:t xml:space="preserve">napravio</w:t>
       </w:r>
       <w:r>
         <w:t xml:space="preserve"> </w:t>
@@ -168,19 +149,37 @@
       <w:pPr>
         <w:pStyle w:val="BodyText"/>
       </w:pPr>
-      <w:hyperlink r:id="rId28">
-        <w:r>
-          <w:rPr>
-            <w:rStyle w:val="Hyperlink"/>
-          </w:rPr>
-          <w:t xml:space="preserve">.NET Multi-platform App UI</w:t>
+      <w:hyperlink r:id="rId25">
+        <w:r>
+          <w:rPr>
+            <w:rStyle w:val="Hyperlink"/>
+          </w:rPr>
+          <w:t xml:space="preserve">.NET Multi-platform</w:t>
+        </w:r>
+        <w:r>
+          <w:rPr>
+            <w:rStyle w:val="Hyperlink"/>
+          </w:rPr>
+          <w:t xml:space="preserve"> </w:t>
+        </w:r>
+        <w:r>
+          <w:rPr>
+            <w:rStyle w:val="Hyperlink"/>
+          </w:rPr>
+          <w:t xml:space="preserve">App UI</w:t>
         </w:r>
       </w:hyperlink>
       <w:r>
         <w:t xml:space="preserve"> </w:t>
       </w:r>
       <w:r>
-        <w:t xml:space="preserve">(nadalje MAUI) nije bio dobar odabir s obzirom da je za razvojno okruženje bio korišten</w:t>
+        <w:t xml:space="preserve">(nadalje MAUI) nije bio dobar odabir s obzirom da je za razvojno</w:t>
+      </w:r>
+      <w:r>
+        <w:t xml:space="preserve"> </w:t>
+      </w:r>
+      <w:r>
+        <w:t xml:space="preserve">okruženje bio korišten</w:t>
       </w:r>
       <w:r>
         <w:t xml:space="preserve"> </w:t>
@@ -196,7 +195,13 @@
         <w:t xml:space="preserve"> </w:t>
       </w:r>
       <w:r>
-        <w:t xml:space="preserve">jer (trenutno) podržava samo MacOS i Windows.</w:t>
+        <w:t xml:space="preserve">jer (trenutno) podržava samo MacOS i</w:t>
+      </w:r>
+      <w:r>
+        <w:t xml:space="preserve"> </w:t>
+      </w:r>
+      <w:r>
+        <w:t xml:space="preserve">Windows.</w:t>
       </w:r>
     </w:p>
     <w:p>
@@ -209,7 +214,7 @@
       <w:r>
         <w:t xml:space="preserve"> </w:t>
       </w:r>
-      <w:hyperlink r:id="rId29">
+      <w:hyperlink r:id="rId26">
         <w:r>
           <w:rPr>
             <w:rStyle w:val="Hyperlink"/>
@@ -221,18 +226,36 @@
         <w:t xml:space="preserve"> </w:t>
       </w:r>
       <w:r>
-        <w:t xml:space="preserve">(nadalje AUI) platforma (engl. framework) za razvoj korisničkog sučelja.</w:t>
-      </w:r>
-      <w:r>
-        <w:t xml:space="preserve"> </w:t>
-      </w:r>
-      <w:r>
-        <w:t xml:space="preserve">Avalonia UI podržava Windows, MacOS i Linux desktop operativne sustave, kao i iOS i Android, te uz njih i WebAssembly (web preglednike). Površinom pokrivenosti podržanih platformi je time sličnija</w:t>
-      </w:r>
-      <w:r>
-        <w:t xml:space="preserve"> </w:t>
-      </w:r>
-      <w:hyperlink r:id="rId30">
+        <w:t xml:space="preserve">(nadalje AUI) platforma</w:t>
+      </w:r>
+      <w:r>
+        <w:t xml:space="preserve"> </w:t>
+      </w:r>
+      <w:r>
+        <w:t xml:space="preserve">(engl. framework) za razvoj korisničkog sučelja. Avalonia UI podržava</w:t>
+      </w:r>
+      <w:r>
+        <w:t xml:space="preserve"> </w:t>
+      </w:r>
+      <w:r>
+        <w:t xml:space="preserve">Windows, MacOS i Linux desktop operativne sustave, kao i iOS i Android,</w:t>
+      </w:r>
+      <w:r>
+        <w:t xml:space="preserve"> </w:t>
+      </w:r>
+      <w:r>
+        <w:t xml:space="preserve">te uz njih i WebAssembly (web preglednike). Površinom pokrivenosti</w:t>
+      </w:r>
+      <w:r>
+        <w:t xml:space="preserve"> </w:t>
+      </w:r>
+      <w:r>
+        <w:t xml:space="preserve">podržanih platformi je time sličnija</w:t>
+      </w:r>
+      <w:r>
+        <w:t xml:space="preserve"> </w:t>
+      </w:r>
+      <w:hyperlink r:id="rId27">
         <w:r>
           <w:rPr>
             <w:rStyle w:val="Hyperlink"/>
@@ -244,18 +267,38 @@
         <w:t xml:space="preserve"> </w:t>
       </w:r>
       <w:r>
-        <w:t xml:space="preserve">platformi koja je prethodno bila dio jezgrenog Java kompleta za razvoj softvera (engl. Java SDK), dok ju Oracle nije odlučio ukloniti kako bi smanjili veličinu JDKa povodom uvođenja modula.</w:t>
-      </w:r>
-    </w:p>
-    <w:bookmarkStart w:id="33" w:name="učitavanje-resursa-uključenih-u-projekt"/>
-    <w:p>
-      <w:pPr>
-        <w:pStyle w:val="Heading2"/>
-      </w:pPr>
-      <w:r>
-        <w:t xml:space="preserve">Učitavanje resursa uključenih u projekt</w:t>
-      </w:r>
-    </w:p>
+        <w:t xml:space="preserve">platformi koja je prethodno bila dio jezgrenog Java kompleta za razvoj</w:t>
+      </w:r>
+      <w:r>
+        <w:t xml:space="preserve"> </w:t>
+      </w:r>
+      <w:r>
+        <w:t xml:space="preserve">softvera (engl. Java SDK), dok ju Oracle nije odlučio ukloniti kako bi</w:t>
+      </w:r>
+      <w:r>
+        <w:t xml:space="preserve"> </w:t>
+      </w:r>
+      <w:r>
+        <w:t xml:space="preserve">smanjili veličinu JDKa povodom uvođenja modula.</w:t>
+      </w:r>
+    </w:p>
+    <w:bookmarkEnd w:id="28"/>
+    <w:bookmarkStart w:id="29" w:name="ucitavanje-resursa-ukljucenih-u-projekt"/>
+    <w:p>
+      <w:pPr>
+        <w:pStyle w:val="Heading1"/>
+      </w:pPr>
+      <w:r>
+        <w:t xml:space="preserve">Učitavanje resursa uključenih u</w:t>
+      </w:r>
+      <w:r>
+        <w:t xml:space="preserve"> </w:t>
+      </w:r>
+      <w:r>
+        <w:t xml:space="preserve">projekt</w:t>
+      </w:r>
+    </w:p>
+    <w:bookmarkEnd w:id="29"/>
     <w:p>
       <w:pPr>
         <w:pStyle w:val="FirstParagraph"/>
@@ -273,7 +316,19 @@
         <w:t xml:space="preserve">System.IO.File</w:t>
       </w:r>
       <w:r>
-        <w:t xml:space="preserve">, u kontekstu razvoja softvera često želimo uključiti datoteke za koje ne očekujemo izmjene od strane krajnjih korisnika aplikacije (engl. end users).</w:t>
+        <w:t xml:space="preserve">, u kontekstu razvoja softvera često želimo</w:t>
+      </w:r>
+      <w:r>
+        <w:t xml:space="preserve"> </w:t>
+      </w:r>
+      <w:r>
+        <w:t xml:space="preserve">uključiti datoteke za koje ne očekujemo izmjene od strane krajnjih</w:t>
+      </w:r>
+      <w:r>
+        <w:t xml:space="preserve"> </w:t>
+      </w:r>
+      <w:r>
+        <w:t xml:space="preserve">korisnika aplikacije (engl. end users).</w:t>
       </w:r>
     </w:p>
     <w:p>
@@ -281,37 +336,55 @@
         <w:pStyle w:val="BodyText"/>
       </w:pPr>
       <w:r>
-        <w:t xml:space="preserve">S obzirom na to da aplikacija treba sadržavati popis riječi za provjeru korisničkog unosa, to je izvedeno čišćenjem i pretvorbom postojećeg</w:t>
+        <w:t xml:space="preserve">S obzirom na to da aplikacija treba sadržavati popis riječi za provjeru</w:t>
+      </w:r>
+      <w:r>
+        <w:t xml:space="preserve"> </w:t>
+      </w:r>
+      <w:r>
+        <w:t xml:space="preserve">korisničkog unosa, to je izvedeno čišćenjem i pretvorbom postojećeg</w:t>
+      </w:r>
+      <w:r>
+        <w:t xml:space="preserve"> </w:t>
+      </w:r>
+      <w:hyperlink r:id="rId30">
+        <w:r>
+          <w:rPr>
+            <w:rStyle w:val="Hyperlink"/>
+          </w:rPr>
+          <w:t xml:space="preserve">rječnika</w:t>
+        </w:r>
+        <w:r>
+          <w:rPr>
+            <w:rStyle w:val="Hyperlink"/>
+          </w:rPr>
+          <w:t xml:space="preserve"> </w:t>
+        </w:r>
+        <w:r>
+          <w:rPr>
+            <w:rStyle w:val="Hyperlink"/>
+          </w:rPr>
+          <w:t xml:space="preserve">(autor: Goran Igaly)</w:t>
+        </w:r>
+      </w:hyperlink>
+      <w:r>
+        <w:t xml:space="preserve"> </w:t>
+      </w:r>
+      <w:r>
+        <w:t xml:space="preserve">u JSON format.</w:t>
+      </w:r>
+    </w:p>
+    <w:p>
+      <w:pPr>
+        <w:pStyle w:val="BodyText"/>
+      </w:pPr>
+      <w:r>
+        <w:t xml:space="preserve">Za učitavanje JSON datoteke je korištena</w:t>
       </w:r>
       <w:r>
         <w:t xml:space="preserve"> </w:t>
       </w:r>
       <w:hyperlink r:id="rId31">
-        <w:r>
-          <w:rPr>
-            <w:rStyle w:val="Hyperlink"/>
-          </w:rPr>
-          <w:t xml:space="preserve">rječnika (autor: Goran Igaly)</w:t>
-        </w:r>
-      </w:hyperlink>
-      <w:r>
-        <w:t xml:space="preserve"> </w:t>
-      </w:r>
-      <w:r>
-        <w:t xml:space="preserve">u JSON format.</w:t>
-      </w:r>
-    </w:p>
-    <w:p>
-      <w:pPr>
-        <w:pStyle w:val="BodyText"/>
-      </w:pPr>
-      <w:r>
-        <w:t xml:space="preserve">Za učitavanje JSON datoteke je korištena</w:t>
-      </w:r>
-      <w:r>
-        <w:t xml:space="preserve"> </w:t>
-      </w:r>
-      <w:hyperlink r:id="rId32">
         <w:r>
           <w:rPr>
             <w:rStyle w:val="VerbatimChar"/>
@@ -343,7 +416,13 @@
         <w:pStyle w:val="BodyText"/>
       </w:pPr>
       <w:r>
-        <w:t xml:space="preserve">Zanimljivost s kojom sam se susreo tijekom učitavanja resursa (datoteka uključenih u assembly projekta) je da se za njih ne bi trebala koristiti</w:t>
+        <w:t xml:space="preserve">Zanimljivost s kojom sam se susreo tijekom učitavanja resursa (datoteka</w:t>
+      </w:r>
+      <w:r>
+        <w:t xml:space="preserve"> </w:t>
+      </w:r>
+      <w:r>
+        <w:t xml:space="preserve">uključenih u assembly projekta) je da se za njih ne bi trebala koristiti</w:t>
       </w:r>
       <w:r>
         <w:t xml:space="preserve"> </w:t>
@@ -352,7 +431,7 @@
         <w:rPr>
           <w:rStyle w:val="VerbatimChar"/>
         </w:rPr>
-        <w:t xml:space="preserve">Assembly#GetManifestResourceStream(String)</w:t>
+        <w:t xml:space="preserve">Assembly\#GetManifestResourceStream(String)</w:t>
       </w:r>
       <w:r>
         <w:t xml:space="preserve"> </w:t>
@@ -367,7 +446,7 @@
         <w:rPr>
           <w:rStyle w:val="VerbatimChar"/>
         </w:rPr>
-        <w:t xml:space="preserve">IAssetLoader#Open(Uri)</w:t>
+        <w:t xml:space="preserve">IAssetLoader\#Open(Uri)</w:t>
       </w:r>
       <w:r>
         <w:t xml:space="preserve"> </w:t>
@@ -390,7 +469,13 @@
         <w:t xml:space="preserve"> </w:t>
       </w:r>
       <w:r>
-        <w:t xml:space="preserve">funkcija bi trebala raditi na različitim platformama, no</w:t>
+        <w:t xml:space="preserve">funkcija bi trebala raditi na</w:t>
+      </w:r>
+      <w:r>
+        <w:t xml:space="preserve"> </w:t>
+      </w:r>
+      <w:r>
+        <w:t xml:space="preserve">različitim platformama, no</w:t>
       </w:r>
       <w:r>
         <w:t xml:space="preserve"> </w:t>
@@ -399,13 +484,31 @@
         <w:rPr>
           <w:rStyle w:val="VerbatimChar"/>
         </w:rPr>
-        <w:t xml:space="preserve">IAssetLoader#Open</w:t>
-      </w:r>
-      <w:r>
-        <w:t xml:space="preserve"> </w:t>
-      </w:r>
-      <w:r>
-        <w:t xml:space="preserve">dozvoljava pohranu u predmemoriju (engl. caching) i automatsko skaliranje slikovnih resursa ovisno o DPIu uređaja koji pokreće aplikaciju (engl. DPI based texture scaling).</w:t>
+        <w:t xml:space="preserve">IAssetLoader\#Open</w:t>
+      </w:r>
+      <w:r>
+        <w:t xml:space="preserve"> </w:t>
+      </w:r>
+      <w:r>
+        <w:t xml:space="preserve">dozvoljava</w:t>
+      </w:r>
+      <w:r>
+        <w:t xml:space="preserve"> </w:t>
+      </w:r>
+      <w:r>
+        <w:t xml:space="preserve">pohranu u predmemoriju (engl. caching) i automatsko skaliranje slikovnih</w:t>
+      </w:r>
+      <w:r>
+        <w:t xml:space="preserve"> </w:t>
+      </w:r>
+      <w:r>
+        <w:t xml:space="preserve">resursa ovisno o DPIu uređaja koji pokreće aplikaciju (engl. DPI based</w:t>
+      </w:r>
+      <w:r>
+        <w:t xml:space="preserve"> </w:t>
+      </w:r>
+      <w:r>
+        <w:t xml:space="preserve">texture scaling).</w:t>
       </w:r>
     </w:p>
     <w:p>
@@ -422,37 +525,79 @@
         <w:rPr>
           <w:rStyle w:val="VerbatimChar"/>
         </w:rPr>
-        <w:t xml:space="preserve">IAssetLoader#Open</w:t>
-      </w:r>
-      <w:r>
-        <w:t xml:space="preserve"> </w:t>
-      </w:r>
-      <w:r>
-        <w:t xml:space="preserve">u mojoj aplikaciji nije značajna, no za naprednije aplikacije koje rade s većim brojem tekstura i zbog drukčijih zahtjeva područja primjene, ona dozvoljava ubrzanje izvršavanja koda zbog smanjenja pristupa datotečnom sustavu.</w:t>
-      </w:r>
-    </w:p>
-    <w:bookmarkEnd w:id="33"/>
-    <w:bookmarkStart w:id="40" w:name="karakteristike-c-programskog-jezika"/>
-    <w:p>
-      <w:pPr>
-        <w:pStyle w:val="Heading2"/>
-      </w:pPr>
-      <w:r>
-        <w:t xml:space="preserve">Karakteristike C# programskog jezika</w:t>
-      </w:r>
-    </w:p>
+        <w:t xml:space="preserve">IAssetLoader\#Open</w:t>
+      </w:r>
+      <w:r>
+        <w:t xml:space="preserve"> </w:t>
+      </w:r>
+      <w:r>
+        <w:t xml:space="preserve">u mojoj aplikaciji nije značajna, no</w:t>
+      </w:r>
+      <w:r>
+        <w:t xml:space="preserve"> </w:t>
+      </w:r>
+      <w:r>
+        <w:t xml:space="preserve">za naprednije aplikacije koje rade s većim brojem tekstura i zbog</w:t>
+      </w:r>
+      <w:r>
+        <w:t xml:space="preserve"> </w:t>
+      </w:r>
+      <w:r>
+        <w:t xml:space="preserve">drukčijih zahtjeva područja primjene, ona dozvoljava ubrzanje</w:t>
+      </w:r>
+      <w:r>
+        <w:t xml:space="preserve"> </w:t>
+      </w:r>
+      <w:r>
+        <w:t xml:space="preserve">izvršavanja koda zbog smanjenja pristupa datotečnom sustavu.</w:t>
+      </w:r>
+    </w:p>
+    <w:bookmarkStart w:id="32" w:name="karakteristike-c-programskog-jezika"/>
+    <w:p>
+      <w:pPr>
+        <w:pStyle w:val="Heading1"/>
+      </w:pPr>
+      <w:r>
+        <w:t xml:space="preserve">Karakteristike C# programskog</w:t>
+      </w:r>
+      <w:r>
+        <w:t xml:space="preserve"> </w:t>
+      </w:r>
+      <w:r>
+        <w:t xml:space="preserve">jezika</w:t>
+      </w:r>
+    </w:p>
+    <w:bookmarkEnd w:id="32"/>
     <w:p>
       <w:pPr>
         <w:pStyle w:val="FirstParagraph"/>
       </w:pPr>
       <w:r>
-        <w:t xml:space="preserve">Prethodno nisam volio C# zbog loše podrške većine ekosustava za druge platforme osim Windows OSa. Smatram da u tom pogledu još uvijek kaska za jezicima koji su zasnovani na JVMu (Java Virtual Machine).</w:t>
-      </w:r>
-      <w:r>
-        <w:t xml:space="preserve"> </w:t>
-      </w:r>
-      <w:r>
-        <w:t xml:space="preserve">No izostav toga, C# je iznimno lijep objektno orijentiran jezik s brojnim pomodnim značajkama.</w:t>
+        <w:t xml:space="preserve">Prethodno nisam volio C# zbog loše podrške većine ekosustava za druge</w:t>
+      </w:r>
+      <w:r>
+        <w:t xml:space="preserve"> </w:t>
+      </w:r>
+      <w:r>
+        <w:t xml:space="preserve">platforme osim Windows OSa. Smatram da u tom pogledu još uvijek kaska za</w:t>
+      </w:r>
+      <w:r>
+        <w:t xml:space="preserve"> </w:t>
+      </w:r>
+      <w:r>
+        <w:t xml:space="preserve">jezicima koji su zasnovani na JVMu (Java Virtual Machine). No izostav</w:t>
+      </w:r>
+      <w:r>
+        <w:t xml:space="preserve"> </w:t>
+      </w:r>
+      <w:r>
+        <w:t xml:space="preserve">toga, C# je iznimno lijep objektno orijentiran jezik s brojnim pomodnim</w:t>
+      </w:r>
+      <w:r>
+        <w:t xml:space="preserve"> </w:t>
+      </w:r>
+      <w:r>
+        <w:t xml:space="preserve">značajkama.</w:t>
       </w:r>
     </w:p>
     <w:p>
@@ -460,7 +605,13 @@
         <w:pStyle w:val="BodyText"/>
       </w:pPr>
       <w:r>
-        <w:t xml:space="preserve">S mnogima sam se već susreo u drugim OO programskim jezicima, no nisam znao da su dio i C#a.</w:t>
+        <w:t xml:space="preserve">S mnogima sam se već susreo u drugim OO programskim jezicima, no nisam</w:t>
+      </w:r>
+      <w:r>
+        <w:t xml:space="preserve"> </w:t>
+      </w:r>
+      <w:r>
+        <w:t xml:space="preserve">znao da su dio i C#a.</w:t>
       </w:r>
     </w:p>
     <w:p>
@@ -468,8 +619,66 @@
         <w:pStyle w:val="BodyText"/>
       </w:pPr>
       <w:r>
-        <w:t xml:space="preserve">Moderni C# sadrži mnogo sintaktičkih šećera (engl. syntax/syntactic sugar) poput:</w:t>
-      </w:r>
+        <w:t xml:space="preserve">Moderni C# sadrži mnogo sintaktičkih šećera (engl. syntax/syntactic</w:t>
+      </w:r>
+      <w:r>
+        <w:t xml:space="preserve"> </w:t>
+      </w:r>
+      <w:r>
+        <w:t xml:space="preserve">sugar) poput: -</w:t>
+      </w:r>
+      <w:r>
+        <w:t xml:space="preserve"> </w:t>
+      </w:r>
+      <w:hyperlink r:id="rId33">
+        <w:r>
+          <w:rPr>
+            <w:rStyle w:val="Hyperlink"/>
+          </w:rPr>
+          <w:t xml:space="preserve">Null-zavisnog</w:t>
+        </w:r>
+        <w:r>
+          <w:rPr>
+            <w:rStyle w:val="Hyperlink"/>
+          </w:rPr>
+          <w:t xml:space="preserve"> </w:t>
+        </w:r>
+        <w:r>
+          <w:rPr>
+            <w:rStyle w:val="Hyperlink"/>
+          </w:rPr>
+          <w:t xml:space="preserve">operatora</w:t>
+        </w:r>
+      </w:hyperlink>
+      <w:r>
+        <w:t xml:space="preserve"> </w:t>
+      </w:r>
+      <w:r>
+        <w:t xml:space="preserve">(engl. Null-Conditional Operator) sličnog Kotlinovom</w:t>
+      </w:r>
+      <w:r>
+        <w:t xml:space="preserve"> </w:t>
+      </w:r>
+      <w:hyperlink r:id="rId34">
+        <w:r>
+          <w:rPr>
+            <w:rStyle w:val="Hyperlink"/>
+          </w:rPr>
+          <w:t xml:space="preserve">Elvis</w:t>
+        </w:r>
+        <w:r>
+          <w:rPr>
+            <w:rStyle w:val="Hyperlink"/>
+          </w:rPr>
+          <w:t xml:space="preserve"> </w:t>
+        </w:r>
+        <w:r>
+          <w:rPr>
+            <w:rStyle w:val="Hyperlink"/>
+          </w:rPr>
+          <w:t xml:space="preserve">operatoru</w:t>
+        </w:r>
+      </w:hyperlink>
       <w:r>
         <w:t xml:space="preserve"> </w:t>
       </w:r>
@@ -479,92 +688,88 @@
       <w:r>
         <w:t xml:space="preserve"> </w:t>
       </w:r>
-      <w:hyperlink r:id="rId34">
-        <w:r>
-          <w:rPr>
-            <w:rStyle w:val="Hyperlink"/>
-          </w:rPr>
-          <w:t xml:space="preserve">Null-zavisnog operatora</w:t>
+      <w:hyperlink r:id="rId35">
+        <w:r>
+          <w:rPr>
+            <w:rStyle w:val="Hyperlink"/>
+          </w:rPr>
+          <w:t xml:space="preserve">Destrukturiranje</w:t>
+        </w:r>
+        <w:r>
+          <w:rPr>
+            <w:rStyle w:val="Hyperlink"/>
+          </w:rPr>
+          <w:t xml:space="preserve"> </w:t>
+        </w:r>
+        <w:r>
+          <w:rPr>
+            <w:rStyle w:val="Hyperlink"/>
+          </w:rPr>
+          <w:t xml:space="preserve">tuplova i struktura</w:t>
         </w:r>
       </w:hyperlink>
       <w:r>
         <w:t xml:space="preserve"> </w:t>
       </w:r>
       <w:r>
-        <w:t xml:space="preserve">(engl. Null-Conditional Operator) sličnog Kotlinovom</w:t>
-      </w:r>
-      <w:r>
-        <w:t xml:space="preserve"> </w:t>
-      </w:r>
-      <w:hyperlink r:id="rId35">
-        <w:r>
-          <w:rPr>
-            <w:rStyle w:val="Hyperlink"/>
-          </w:rPr>
-          <w:t xml:space="preserve">Elvis operatoru</w:t>
+        <w:t xml:space="preserve">-</w:t>
+      </w:r>
+      <w:r>
+        <w:t xml:space="preserve"> </w:t>
+      </w:r>
+      <w:hyperlink r:id="rId36">
+        <w:r>
+          <w:rPr>
+            <w:rStyle w:val="Hyperlink"/>
+          </w:rPr>
+          <w:t xml:space="preserve">Usklađivanje</w:t>
+        </w:r>
+        <w:r>
+          <w:rPr>
+            <w:rStyle w:val="Hyperlink"/>
+          </w:rPr>
+          <w:t xml:space="preserve"> </w:t>
+        </w:r>
+        <w:r>
+          <w:rPr>
+            <w:rStyle w:val="Hyperlink"/>
+          </w:rPr>
+          <w:t xml:space="preserve">uzoraka</w:t>
         </w:r>
       </w:hyperlink>
       <w:r>
         <w:t xml:space="preserve"> </w:t>
       </w:r>
       <w:r>
-        <w:t xml:space="preserve">-</w:t>
-      </w:r>
-      <w:r>
-        <w:t xml:space="preserve"> </w:t>
-      </w:r>
-      <w:hyperlink r:id="rId36">
-        <w:r>
-          <w:rPr>
-            <w:rStyle w:val="Hyperlink"/>
-          </w:rPr>
-          <w:t xml:space="preserve">Destrukturiranje tuplova i struktura</w:t>
+        <w:t xml:space="preserve">(engl. pattern matching)</w:t>
+      </w:r>
+    </w:p>
+    <w:p>
+      <w:pPr>
+        <w:pStyle w:val="BodyText"/>
+      </w:pPr>
+      <w:r>
+        <w:t xml:space="preserve">Za mnoge od njih sam saznao zbog</w:t>
+      </w:r>
+      <w:r>
+        <w:t xml:space="preserve"> </w:t>
+      </w:r>
+      <w:hyperlink r:id="rId37">
+        <w:r>
+          <w:rPr>
+            <w:rStyle w:val="Hyperlink"/>
+          </w:rPr>
+          <w:t xml:space="preserve">Rider</w:t>
         </w:r>
       </w:hyperlink>
       <w:r>
-        <w:t xml:space="preserve"> </w:t>
-      </w:r>
-      <w:r>
-        <w:t xml:space="preserve">-</w:t>
-      </w:r>
-      <w:r>
-        <w:t xml:space="preserve"> </w:t>
-      </w:r>
-      <w:hyperlink r:id="rId37">
-        <w:r>
-          <w:rPr>
-            <w:rStyle w:val="Hyperlink"/>
-          </w:rPr>
-          <w:t xml:space="preserve">Usklađivanje uzoraka</w:t>
-        </w:r>
-      </w:hyperlink>
-      <w:r>
-        <w:t xml:space="preserve"> </w:t>
-      </w:r>
-      <w:r>
-        <w:t xml:space="preserve">(engl. pattern matching)</w:t>
-      </w:r>
-    </w:p>
-    <w:p>
-      <w:pPr>
-        <w:pStyle w:val="BodyText"/>
-      </w:pPr>
-      <w:r>
-        <w:t xml:space="preserve">Za mnoge od njih sam saznao zbog</w:t>
-      </w:r>
-      <w:r>
-        <w:t xml:space="preserve"> </w:t>
-      </w:r>
-      <w:hyperlink r:id="rId38">
-        <w:r>
-          <w:rPr>
-            <w:rStyle w:val="Hyperlink"/>
-          </w:rPr>
-          <w:t xml:space="preserve">Rider</w:t>
-        </w:r>
-      </w:hyperlink>
-      <w:r>
-        <w:t xml:space="preserve">ovog integriranog lintera koji je izvrstan.</w:t>
+        <w:t xml:space="preserve">ovog integriranog lintera</w:t>
+      </w:r>
+      <w:r>
+        <w:t xml:space="preserve"> </w:t>
+      </w:r>
+      <w:r>
+        <w:t xml:space="preserve">koji je izvrstan.</w:t>
       </w:r>
     </w:p>
     <w:p>
@@ -602,12 +807,24 @@
         <w:t xml:space="preserve"> </w:t>
       </w:r>
       <w:r>
-        <w:t xml:space="preserve">tipovi klasa koje dozvoljavaju veću razinu kontrole nad ponašanjem VMa nego što to JVM dopušta, tj. budu li podatci bili spremljeni na gomilu (engl. heap) ili stog (engl. stack), način usporedbe objekata,</w:t>
-      </w:r>
-      <w:r>
-        <w:t xml:space="preserve"> </w:t>
-      </w:r>
-      <w:hyperlink r:id="rId39">
+        <w:t xml:space="preserve">tipovi klasa koje dozvoljavaju veću razinu kontrole nad ponašanjem VMa</w:t>
+      </w:r>
+      <w:r>
+        <w:t xml:space="preserve"> </w:t>
+      </w:r>
+      <w:r>
+        <w:t xml:space="preserve">nego što to JVM dopušta, tj. budu li podatci bili spremljeni na gomilu</w:t>
+      </w:r>
+      <w:r>
+        <w:t xml:space="preserve"> </w:t>
+      </w:r>
+      <w:r>
+        <w:t xml:space="preserve">(engl. heap) ili stog (engl. stack), način usporedbe objekata,</w:t>
+      </w:r>
+      <w:r>
+        <w:t xml:space="preserve"> </w:t>
+      </w:r>
+      <w:hyperlink r:id="rId38">
         <w:r>
           <w:rPr>
             <w:rStyle w:val="Hyperlink"/>
@@ -619,22 +836,34 @@
         <w:t xml:space="preserve">.</w:t>
       </w:r>
     </w:p>
-    <w:bookmarkEnd w:id="40"/>
-    <w:bookmarkStart w:id="47" w:name="jedinstveno-instancirane-klase"/>
-    <w:p>
-      <w:pPr>
-        <w:pStyle w:val="Heading2"/>
-      </w:pPr>
-      <w:r>
-        <w:t xml:space="preserve">Jedinstveno instancirane klase</w:t>
-      </w:r>
-    </w:p>
+    <w:bookmarkStart w:id="39" w:name="jedinstveno-instancirane-klase"/>
+    <w:p>
+      <w:pPr>
+        <w:pStyle w:val="Heading1"/>
+      </w:pPr>
+      <w:r>
+        <w:t xml:space="preserve">Jedinstveno instancirane</w:t>
+      </w:r>
+      <w:r>
+        <w:t xml:space="preserve"> </w:t>
+      </w:r>
+      <w:r>
+        <w:t xml:space="preserve">klase</w:t>
+      </w:r>
+    </w:p>
+    <w:bookmarkEnd w:id="39"/>
     <w:p>
       <w:pPr>
         <w:pStyle w:val="FirstParagraph"/>
       </w:pPr>
       <w:r>
-        <w:t xml:space="preserve">S obzirom na to da je rječnik statičan u kontekstu izvođenja aplikacije, koristio sam statičnu klasu (</w:t>
+        <w:t xml:space="preserve">S obzirom na to da je rječnik statičan u kontekstu izvođenja aplikacije,</w:t>
+      </w:r>
+      <w:r>
+        <w:t xml:space="preserve"> </w:t>
+      </w:r>
+      <w:r>
+        <w:t xml:space="preserve">koristio sam statičnu klasu (</w:t>
       </w:r>
       <w:r>
         <w:rPr>
@@ -643,7 +872,13 @@
         <w:t xml:space="preserve">Wordel.Model.Game.WordList</w:t>
       </w:r>
       <w:r>
-        <w:t xml:space="preserve">) sa statičnim članom tipa</w:t>
+        <w:t xml:space="preserve">) sa</w:t>
+      </w:r>
+      <w:r>
+        <w:t xml:space="preserve"> </w:t>
+      </w:r>
+      <w:r>
+        <w:t xml:space="preserve">statičnim članom tipa</w:t>
       </w:r>
       <w:r>
         <w:t xml:space="preserve"> </w:t>
@@ -658,7 +893,13 @@
         <w:t xml:space="preserve"> </w:t>
       </w:r>
       <w:r>
-        <w:t xml:space="preserve">za pohranu liste riječi koji je inicijalno postavljen na</w:t>
+        <w:t xml:space="preserve">za pohranu liste riječi</w:t>
+      </w:r>
+      <w:r>
+        <w:t xml:space="preserve"> </w:t>
+      </w:r>
+      <w:r>
+        <w:t xml:space="preserve">koji je inicijalno postavljen na</w:t>
       </w:r>
       <w:r>
         <w:t xml:space="preserve"> </w:t>
@@ -673,7 +914,13 @@
         <w:t xml:space="preserve"> </w:t>
       </w:r>
       <w:r>
-        <w:t xml:space="preserve">te mu se nakon prvog pristupa učitavaju vrijednosti iz resursa</w:t>
+        <w:t xml:space="preserve">te mu se nakon prvog</w:t>
+      </w:r>
+      <w:r>
+        <w:t xml:space="preserve"> </w:t>
+      </w:r>
+      <w:r>
+        <w:t xml:space="preserve">pristupa učitavaju vrijednosti iz resursa</w:t>
       </w:r>
       <w:r>
         <w:t xml:space="preserve"> </w:t>
@@ -701,7 +948,7 @@
       <w:r>
         <w:t xml:space="preserve"> </w:t>
       </w:r>
-      <w:hyperlink r:id="rId41">
+      <w:hyperlink r:id="rId40">
         <w:r>
           <w:rPr>
             <w:rStyle w:val="Hyperlink"/>
@@ -749,7 +996,19 @@
         <w:t xml:space="preserve"> </w:t>
       </w:r>
       <w:r>
-        <w:t xml:space="preserve">bi klasa imala funkciju za pristup jedinstveno instanciranoj statičnoj instanci (ili objektu) klase, no s obzirom na jednokranu svrhu klase</w:t>
+        <w:t xml:space="preserve">bi klasa imala funkciju za pristup</w:t>
+      </w:r>
+      <w:r>
+        <w:t xml:space="preserve"> </w:t>
+      </w:r>
+      <w:r>
+        <w:t xml:space="preserve">jedinstveno instanciranoj statičnoj instanci (ili objektu) klase, no s</w:t>
+      </w:r>
+      <w:r>
+        <w:t xml:space="preserve"> </w:t>
+      </w:r>
+      <w:r>
+        <w:t xml:space="preserve">obzirom na jednokranu svrhu klase</w:t>
       </w:r>
       <w:r>
         <w:t xml:space="preserve"> </w:t>
@@ -776,12 +1035,21 @@
         <w:t xml:space="preserve">string[]</w:t>
       </w:r>
       <w:r>
-        <w:t xml:space="preserve">) sam odlučio učiniti sam član statičnim. Tako je dobivena funkcionalnost sličnija Rustovoj</w:t>
-      </w:r>
-      <w:r>
-        <w:t xml:space="preserve"> </w:t>
-      </w:r>
-      <w:hyperlink r:id="rId42">
+        <w:t xml:space="preserve"> </w:t>
+      </w:r>
+      <w:r>
+        <w:t xml:space="preserve">sam odlučio učiniti sam član statičnim. Tako je</w:t>
+      </w:r>
+      <w:r>
+        <w:t xml:space="preserve"> </w:t>
+      </w:r>
+      <w:r>
+        <w:t xml:space="preserve">dobivena funkcionalnost sličnija Rustovoj</w:t>
+      </w:r>
+      <w:r>
+        <w:t xml:space="preserve"> </w:t>
+      </w:r>
+      <w:hyperlink r:id="rId41">
         <w:r>
           <w:rPr>
             <w:rStyle w:val="Hyperlink"/>
@@ -838,18 +1106,24 @@
         <w:t xml:space="preserve"> </w:t>
       </w:r>
       <w:r>
-        <w:t xml:space="preserve">(hrv. zapečaćena) klasa, tj. da nije dozvoljeno njeno daljnje proširivanje.</w:t>
-      </w:r>
-      <w:r>
-        <w:t xml:space="preserve"> </w:t>
-      </w:r>
-      <w:r>
-        <w:t xml:space="preserve">C# za razliku od Kotlina (trenutno) nema</w:t>
-      </w:r>
-      <w:r>
-        <w:t xml:space="preserve"> </w:t>
-      </w:r>
-      <w:hyperlink r:id="rId43">
+        <w:t xml:space="preserve">(hrv. zapečaćena) klasa, tj. da nije</w:t>
+      </w:r>
+      <w:r>
+        <w:t xml:space="preserve"> </w:t>
+      </w:r>
+      <w:r>
+        <w:t xml:space="preserve">dozvoljeno njeno daljnje proširivanje. C# za razliku od Kotlina</w:t>
+      </w:r>
+      <w:r>
+        <w:t xml:space="preserve"> </w:t>
+      </w:r>
+      <w:r>
+        <w:t xml:space="preserve">(trenutno) nema</w:t>
+      </w:r>
+      <w:r>
+        <w:t xml:space="preserve"> </w:t>
+      </w:r>
+      <w:hyperlink r:id="rId42">
         <w:r>
           <w:rPr>
             <w:rStyle w:val="VerbatimChar"/>
@@ -861,56 +1135,37 @@
         <w:t xml:space="preserve"> </w:t>
       </w:r>
       <w:r>
-        <w:t xml:space="preserve">ključnu riječ za automatsko generiranje bajtkoda (engl. bytecode) koji provodi identičnu logiku opisanu GoF obrascem.</w:t>
-      </w:r>
-    </w:p>
-    <w:p>
-      <w:pPr>
-        <w:pStyle w:val="CaptionedFigure"/>
-      </w:pPr>
-      <w:r>
-        <w:drawing>
-          <wp:inline>
-            <wp:extent cx="5334000" cy="3597348"/>
-            <wp:effectExtent b="0" l="0" r="0" t="0"/>
-            <wp:docPr descr="Struktura jedinstveno instancirane klase" title="" id="45" name="Picture"/>
-            <a:graphic>
-              <a:graphicData uri="http://schemas.openxmlformats.org/drawingml/2006/picture">
-                <pic:pic>
-                  <pic:nvPicPr>
-                    <pic:cNvPr descr="https://refactoring.guru/images/patterns/diagrams/singleton/structure-en.png" id="46" name="Picture"/>
-                    <pic:cNvPicPr>
-                      <a:picLocks noChangeArrowheads="1" noChangeAspect="1"/>
-                    </pic:cNvPicPr>
-                  </pic:nvPicPr>
-                  <pic:blipFill>
-                    <a:blip r:embed="rId44"/>
-                    <a:stretch>
-                      <a:fillRect/>
-                    </a:stretch>
-                  </pic:blipFill>
-                  <pic:spPr bwMode="auto">
-                    <a:xfrm>
-                      <a:off x="0" y="0"/>
-                      <a:ext cx="5334000" cy="3597348"/>
-                    </a:xfrm>
-                    <a:prstGeom prst="rect">
-                      <a:avLst/>
-                    </a:prstGeom>
-                    <a:noFill/>
-                    <a:ln w="9525">
-                      <a:noFill/>
-                      <a:headEnd/>
-                      <a:tailEnd/>
-                    </a:ln>
-                  </pic:spPr>
-                </pic:pic>
-              </a:graphicData>
-            </a:graphic>
-          </wp:inline>
-        </w:drawing>
-      </w:r>
-    </w:p>
+        <w:t xml:space="preserve">ključnu riječ za automatsko generiranje bajtkoda (engl. bytecode) koji</w:t>
+      </w:r>
+      <w:r>
+        <w:t xml:space="preserve"> </w:t>
+      </w:r>
+      <w:r>
+        <w:t xml:space="preserve">provodi identičnu logiku opisanu GoF obrascem.</w:t>
+      </w:r>
+    </w:p>
+    <w:tbl>
+      <w:tblPr>
+        <w:tblStyle w:val="FigureTable"/>
+        <w:tblW w:type="auto" w:w="0"/>
+        <w:tblLook w:firstRow="0" w:lastRow="0" w:firstColumn="0" w:lastColumn="0"/>
+        <w:jc w:val="center"/>
+      </w:tblPr>
+      <w:tblGrid>
+        <w:gridCol w:w="7920"/>
+      </w:tblGrid>
+      <w:tr>
+        <w:tc>
+          <w:tcPr/>
+          <w:p>
+            <w:pPr>
+              <w:pStyle w:val="Compact"/>
+              <w:jc w:val="center"/>
+            </w:pPr>
+          </w:p>
+        </w:tc>
+      </w:tr>
+    </w:tbl>
     <w:p>
       <w:pPr>
         <w:pStyle w:val="ImageCaption"/>
@@ -919,22 +1174,28 @@
         <w:t xml:space="preserve">Struktura jedinstveno instancirane klase</w:t>
       </w:r>
     </w:p>
-    <w:bookmarkEnd w:id="47"/>
-    <w:bookmarkStart w:id="48" w:name="mvvm-arhitektura"/>
-    <w:p>
-      <w:pPr>
-        <w:pStyle w:val="Heading2"/>
+    <w:bookmarkStart w:id="43" w:name="mvvm-arhitektura"/>
+    <w:p>
+      <w:pPr>
+        <w:pStyle w:val="Heading1"/>
       </w:pPr>
       <w:r>
         <w:t xml:space="preserve">MVVM Arhitektura</w:t>
       </w:r>
     </w:p>
+    <w:bookmarkEnd w:id="43"/>
     <w:p>
       <w:pPr>
         <w:pStyle w:val="FirstParagraph"/>
       </w:pPr>
       <w:r>
-        <w:t xml:space="preserve">Prvi put sam se susreo s MVVM arhitekturom GUI aplikacija. U početku sam imao problema s granicom između</w:t>
+        <w:t xml:space="preserve">Prvi put sam se susreo s MVVM arhitekturom GUI aplikacija. U početku sam</w:t>
+      </w:r>
+      <w:r>
+        <w:t xml:space="preserve"> </w:t>
+      </w:r>
+      <w:r>
+        <w:t xml:space="preserve">imao problema s granicom između</w:t>
       </w:r>
       <w:r>
         <w:t xml:space="preserve"> </w:t>
@@ -963,7 +1224,19 @@
         <w:t xml:space="preserve">modela pogleda</w:t>
       </w:r>
       <w:r>
-        <w:t xml:space="preserve">, no do kraja izrade prve verzije projekta sam dosta produbio razumijevanje te arhitekture.</w:t>
+        <w:t xml:space="preserve">,</w:t>
+      </w:r>
+      <w:r>
+        <w:t xml:space="preserve"> </w:t>
+      </w:r>
+      <w:r>
+        <w:t xml:space="preserve">no do kraja izrade prve verzije projekta sam dosta produbio</w:t>
+      </w:r>
+      <w:r>
+        <w:t xml:space="preserve"> </w:t>
+      </w:r>
+      <w:r>
+        <w:t xml:space="preserve">razumijevanje te arhitekture.</w:t>
       </w:r>
     </w:p>
     <w:p>
@@ -981,7 +1254,13 @@
         <w:t xml:space="preserve"> </w:t>
       </w:r>
       <w:r>
-        <w:t xml:space="preserve">- sloj aplikacije zaslužan za definiranje podatkovnih struktura aplikacije.</w:t>
+        <w:t xml:space="preserve">- sloj aplikacije zaslužan za definiranje podatkovnih</w:t>
+      </w:r>
+      <w:r>
+        <w:t xml:space="preserve"> </w:t>
+      </w:r>
+      <w:r>
+        <w:t xml:space="preserve">struktura aplikacije.</w:t>
       </w:r>
     </w:p>
     <w:p>
@@ -993,13 +1272,19 @@
           <w:bCs/>
           <w:b/>
         </w:rPr>
-        <w:t xml:space="preserve">View</w:t>
-      </w:r>
-      <w:r>
-        <w:t xml:space="preserve"> </w:t>
-      </w:r>
-      <w:r>
-        <w:t xml:space="preserve">- sloj aplikacije zaslužan za slaganje i prikaz komponenti s kojima korisnik interagira</w:t>
+        <w:t xml:space="preserve">Pogled (engl. View)</w:t>
+      </w:r>
+      <w:r>
+        <w:t xml:space="preserve"> </w:t>
+      </w:r>
+      <w:r>
+        <w:t xml:space="preserve">- sloj aplikacije zaslužan za slaganje i prikaz komponenti</w:t>
+      </w:r>
+      <w:r>
+        <w:t xml:space="preserve"> </w:t>
+      </w:r>
+      <w:r>
+        <w:t xml:space="preserve">s kojima korisnik interagira</w:t>
       </w:r>
     </w:p>
     <w:p>
@@ -1017,19 +1302,31 @@
         <w:t xml:space="preserve"> </w:t>
       </w:r>
       <w:r>
-        <w:t xml:space="preserve">- sloj aplikacije namijenjen pohrani i manipulaciji modela, kao i definiranju izvora događaja za reaktivnost</w:t>
-      </w:r>
-    </w:p>
-    <w:bookmarkEnd w:id="48"/>
-    <w:bookmarkStart w:id="49" w:name="nedostaci-aplikacije"/>
-    <w:p>
-      <w:pPr>
-        <w:pStyle w:val="Heading2"/>
+        <w:t xml:space="preserve">- sloj aplikacije namijenjen</w:t>
+      </w:r>
+      <w:r>
+        <w:t xml:space="preserve"> </w:t>
+      </w:r>
+      <w:r>
+        <w:t xml:space="preserve">pohrani i manipulaciji modela, kao i definiranju izvora događaja za</w:t>
+      </w:r>
+      <w:r>
+        <w:t xml:space="preserve"> </w:t>
+      </w:r>
+      <w:r>
+        <w:t xml:space="preserve">reaktivnost</w:t>
+      </w:r>
+    </w:p>
+    <w:bookmarkStart w:id="44" w:name="nedostaci-aplikacije"/>
+    <w:p>
+      <w:pPr>
+        <w:pStyle w:val="Heading1"/>
       </w:pPr>
       <w:r>
         <w:t xml:space="preserve">Nedostaci aplikacije</w:t>
       </w:r>
     </w:p>
+    <w:bookmarkEnd w:id="44"/>
     <w:p>
       <w:pPr>
         <w:pStyle w:val="FirstParagraph"/>
@@ -1037,35 +1334,39 @@
       <w:r>
         <w:t xml:space="preserve">Trenutnoj implementaciji aplikacije nedostaje sljedeće:</w:t>
       </w:r>
-      <w:r>
-        <w:t xml:space="preserve"> </w:t>
-      </w:r>
-      <w:r>
-        <w:t xml:space="preserve">- Dijakritički znakovi nisu podržani</w:t>
-      </w:r>
-      <w:r>
-        <w:t xml:space="preserve"> </w:t>
-      </w:r>
-      <w:r>
-        <w:t xml:space="preserve">- Podrška za lokalizaciju kodova tipki je iznimno zahtjevna za implementirati, kao i provjera unesenih znakova, i rasporeda tipkovnice. Pogotovo na platformski agnostičan način. AUI nema to podržano.</w:t>
-      </w:r>
-      <w:r>
-        <w:t xml:space="preserve"> </w:t>
-      </w:r>
-      <w:r>
-        <w:t xml:space="preserve">- Ne postoji praćenje uspješno i neuspješno završenih partija.</w:t>
-      </w:r>
-    </w:p>
-    <w:bookmarkEnd w:id="49"/>
-    <w:bookmarkStart w:id="70" w:name="izrada-dijagrama"/>
-    <w:p>
-      <w:pPr>
-        <w:pStyle w:val="Heading2"/>
+    </w:p>
+    <w:p>
+      <w:pPr>
+        <w:numPr>
+          <w:ilvl w:val="0"/>
+          <w:numId w:val="1001"/>
+        </w:numPr>
+      </w:pPr>
+      <w:r>
+        <w:t xml:space="preserve">Dijakritički znakovi nisu podržani.</w:t>
+      </w:r>
+    </w:p>
+    <w:p>
+      <w:pPr>
+        <w:numPr>
+          <w:ilvl w:val="0"/>
+          <w:numId w:val="1001"/>
+        </w:numPr>
+      </w:pPr>
+      <w:r>
+        <w:t xml:space="preserve">Ne postoji praćenje uspješno i neuspješno završenih partija.</w:t>
+      </w:r>
+    </w:p>
+    <w:bookmarkStart w:id="45" w:name="izrada-dijagrama"/>
+    <w:p>
+      <w:pPr>
+        <w:pStyle w:val="Heading1"/>
       </w:pPr>
       <w:r>
         <w:t xml:space="preserve">Izrada dijagrama</w:t>
       </w:r>
     </w:p>
+    <w:bookmarkEnd w:id="45"/>
     <w:p>
       <w:pPr>
         <w:pStyle w:val="FirstParagraph"/>
@@ -1076,12 +1377,24 @@
       <w:r>
         <w:t xml:space="preserve"> </w:t>
       </w:r>
-      <w:hyperlink r:id="rId50">
-        <w:r>
-          <w:rPr>
-            <w:rStyle w:val="Hyperlink"/>
-          </w:rPr>
-          <w:t xml:space="preserve">PlantUmlClassDiagramGenerator (autor: Hirotada Kobayashi)</w:t>
+      <w:hyperlink r:id="rId46">
+        <w:r>
+          <w:rPr>
+            <w:rStyle w:val="Hyperlink"/>
+          </w:rPr>
+          <w:t xml:space="preserve">PlantUmlClassDiagramGenerator</w:t>
+        </w:r>
+        <w:r>
+          <w:rPr>
+            <w:rStyle w:val="Hyperlink"/>
+          </w:rPr>
+          <w:t xml:space="preserve"> </w:t>
+        </w:r>
+        <w:r>
+          <w:rPr>
+            <w:rStyle w:val="Hyperlink"/>
+          </w:rPr>
+          <w:t xml:space="preserve">(autor: Hirotada Kobayashi)</w:t>
         </w:r>
       </w:hyperlink>
       <w:r>
@@ -1090,7 +1403,7 @@
       <w:r>
         <w:t xml:space="preserve"> </w:t>
       </w:r>
-      <w:hyperlink r:id="rId51">
+      <w:hyperlink r:id="rId47">
         <w:r>
           <w:rPr>
             <w:rStyle w:val="Hyperlink"/>
@@ -1101,7 +1414,7 @@
       <w:r>
         <w:t xml:space="preserve"> </w:t>
       </w:r>
-      <w:hyperlink r:id="rId52">
+      <w:hyperlink r:id="rId48">
         <w:r>
           <w:rPr>
             <w:rStyle w:val="Hyperlink"/>
@@ -1118,7 +1431,7 @@
       <w:r>
         <w:t xml:space="preserve"> </w:t>
       </w:r>
-      <w:hyperlink r:id="rId53">
+      <w:hyperlink r:id="rId49">
         <w:r>
           <w:rPr>
             <w:rStyle w:val="Hyperlink"/>
@@ -1133,226 +1446,136 @@
         <w:t xml:space="preserve">nisu radili.</w:t>
       </w:r>
     </w:p>
-    <w:p>
-      <w:pPr>
-        <w:pStyle w:val="BodyText"/>
-      </w:pPr>
-      <w:r>
-        <w:drawing>
-          <wp:inline>
-            <wp:extent cx="5334000" cy="2502876"/>
-            <wp:effectExtent b="0" l="0" r="0" t="0"/>
-            <wp:docPr descr="UML dijagram komponenta" title="" id="55" name="Picture"/>
-            <a:graphic>
-              <a:graphicData uri="http://schemas.openxmlformats.org/drawingml/2006/picture">
-                <pic:pic>
-                  <pic:nvPicPr>
-                    <pic:cNvPr descr="PlantUML/Components/include.svg" id="56" name="Picture"/>
-                    <pic:cNvPicPr>
-                      <a:picLocks noChangeArrowheads="1" noChangeAspect="1"/>
-                    </pic:cNvPicPr>
-                  </pic:nvPicPr>
-                  <pic:blipFill>
-                    <a:blip r:embed="rId57">
-                      <a:extLst>
-                        <a:ext uri="{28A0092B-C50C-407E-A947-70E740481C1C}">
-                          <a14:useLocalDpi xmlns:a14="http://schemas.microsoft.com/office/drawing/2010/main" val="0"/>
-                        </a:ext>
-                        <a:ext uri="{96DAC541-7B7A-43D3-8B79-37D633B846F1}">
-                          <asvg:svgBlip xmlns:asvg="http://schemas.microsoft.com/office/drawing/2016/SVG/main" r:embed="rId54"/>
-                        </a:ext>
-                      </a:extLst>
-                    </a:blip>
-                    <a:stretch>
-                      <a:fillRect/>
-                    </a:stretch>
-                  </pic:blipFill>
-                  <pic:spPr bwMode="auto">
-                    <a:xfrm>
-                      <a:off x="0" y="0"/>
-                      <a:ext cx="5334000" cy="2502876"/>
-                    </a:xfrm>
-                    <a:prstGeom prst="rect">
-                      <a:avLst/>
-                    </a:prstGeom>
-                    <a:noFill/>
-                    <a:ln w="9525">
-                      <a:noFill/>
-                      <a:headEnd/>
-                      <a:tailEnd/>
-                    </a:ln>
-                  </pic:spPr>
-                </pic:pic>
-              </a:graphicData>
-            </a:graphic>
-          </wp:inline>
-        </w:drawing>
-      </w:r>
-      <w:r>
-        <w:t xml:space="preserve"> </w:t>
-      </w:r>
-      <w:r>
-        <w:drawing>
-          <wp:inline>
-            <wp:extent cx="5334000" cy="1651095"/>
-            <wp:effectExtent b="0" l="0" r="0" t="0"/>
-            <wp:docPr descr="UML dijagram modela" title="" id="59" name="Picture"/>
-            <a:graphic>
-              <a:graphicData uri="http://schemas.openxmlformats.org/drawingml/2006/picture">
-                <pic:pic>
-                  <pic:nvPicPr>
-                    <pic:cNvPr descr="PlantUML/Model/include.svg" id="60" name="Picture"/>
-                    <pic:cNvPicPr>
-                      <a:picLocks noChangeArrowheads="1" noChangeAspect="1"/>
-                    </pic:cNvPicPr>
-                  </pic:nvPicPr>
-                  <pic:blipFill>
-                    <a:blip r:embed="rId61">
-                      <a:extLst>
-                        <a:ext uri="{28A0092B-C50C-407E-A947-70E740481C1C}">
-                          <a14:useLocalDpi xmlns:a14="http://schemas.microsoft.com/office/drawing/2010/main" val="0"/>
-                        </a:ext>
-                        <a:ext uri="{96DAC541-7B7A-43D3-8B79-37D633B846F1}">
-                          <asvg:svgBlip xmlns:asvg="http://schemas.microsoft.com/office/drawing/2016/SVG/main" r:embed="rId58"/>
-                        </a:ext>
-                      </a:extLst>
-                    </a:blip>
-                    <a:stretch>
-                      <a:fillRect/>
-                    </a:stretch>
-                  </pic:blipFill>
-                  <pic:spPr bwMode="auto">
-                    <a:xfrm>
-                      <a:off x="0" y="0"/>
-                      <a:ext cx="5334000" cy="1651095"/>
-                    </a:xfrm>
-                    <a:prstGeom prst="rect">
-                      <a:avLst/>
-                    </a:prstGeom>
-                    <a:noFill/>
-                    <a:ln w="9525">
-                      <a:noFill/>
-                      <a:headEnd/>
-                      <a:tailEnd/>
-                    </a:ln>
-                  </pic:spPr>
-                </pic:pic>
-              </a:graphicData>
-            </a:graphic>
-          </wp:inline>
-        </w:drawing>
-      </w:r>
-      <w:r>
-        <w:t xml:space="preserve"> </w:t>
-      </w:r>
-      <w:r>
-        <w:drawing>
-          <wp:inline>
-            <wp:extent cx="5334000" cy="2991702"/>
-            <wp:effectExtent b="0" l="0" r="0" t="0"/>
-            <wp:docPr descr="UML dijagram pogled-modela" title="" id="63" name="Picture"/>
-            <a:graphic>
-              <a:graphicData uri="http://schemas.openxmlformats.org/drawingml/2006/picture">
-                <pic:pic>
-                  <pic:nvPicPr>
-                    <pic:cNvPr descr="PlantUML/ViewModels/include.svg" id="64" name="Picture"/>
-                    <pic:cNvPicPr>
-                      <a:picLocks noChangeArrowheads="1" noChangeAspect="1"/>
-                    </pic:cNvPicPr>
-                  </pic:nvPicPr>
-                  <pic:blipFill>
-                    <a:blip r:embed="rId65">
-                      <a:extLst>
-                        <a:ext uri="{28A0092B-C50C-407E-A947-70E740481C1C}">
-                          <a14:useLocalDpi xmlns:a14="http://schemas.microsoft.com/office/drawing/2010/main" val="0"/>
-                        </a:ext>
-                        <a:ext uri="{96DAC541-7B7A-43D3-8B79-37D633B846F1}">
-                          <asvg:svgBlip xmlns:asvg="http://schemas.microsoft.com/office/drawing/2016/SVG/main" r:embed="rId62"/>
-                        </a:ext>
-                      </a:extLst>
-                    </a:blip>
-                    <a:stretch>
-                      <a:fillRect/>
-                    </a:stretch>
-                  </pic:blipFill>
-                  <pic:spPr bwMode="auto">
-                    <a:xfrm>
-                      <a:off x="0" y="0"/>
-                      <a:ext cx="5334000" cy="2991702"/>
-                    </a:xfrm>
-                    <a:prstGeom prst="rect">
-                      <a:avLst/>
-                    </a:prstGeom>
-                    <a:noFill/>
-                    <a:ln w="9525">
-                      <a:noFill/>
-                      <a:headEnd/>
-                      <a:tailEnd/>
-                    </a:ln>
-                  </pic:spPr>
-                </pic:pic>
-              </a:graphicData>
-            </a:graphic>
-          </wp:inline>
-        </w:drawing>
-      </w:r>
-      <w:r>
-        <w:t xml:space="preserve"> </w:t>
-      </w:r>
-      <w:r>
-        <w:drawing>
-          <wp:inline>
-            <wp:extent cx="5334000" cy="946354"/>
-            <wp:effectExtent b="0" l="0" r="0" t="0"/>
-            <wp:docPr descr="UML dijagram pogleda" title="" id="67" name="Picture"/>
-            <a:graphic>
-              <a:graphicData uri="http://schemas.openxmlformats.org/drawingml/2006/picture">
-                <pic:pic>
-                  <pic:nvPicPr>
-                    <pic:cNvPr descr="PlantUML/Views/include.svg" id="68" name="Picture"/>
-                    <pic:cNvPicPr>
-                      <a:picLocks noChangeArrowheads="1" noChangeAspect="1"/>
-                    </pic:cNvPicPr>
-                  </pic:nvPicPr>
-                  <pic:blipFill>
-                    <a:blip r:embed="rId69">
-                      <a:extLst>
-                        <a:ext uri="{28A0092B-C50C-407E-A947-70E740481C1C}">
-                          <a14:useLocalDpi xmlns:a14="http://schemas.microsoft.com/office/drawing/2010/main" val="0"/>
-                        </a:ext>
-                        <a:ext uri="{96DAC541-7B7A-43D3-8B79-37D633B846F1}">
-                          <asvg:svgBlip xmlns:asvg="http://schemas.microsoft.com/office/drawing/2016/SVG/main" r:embed="rId66"/>
-                        </a:ext>
-                      </a:extLst>
-                    </a:blip>
-                    <a:stretch>
-                      <a:fillRect/>
-                    </a:stretch>
-                  </pic:blipFill>
-                  <pic:spPr bwMode="auto">
-                    <a:xfrm>
-                      <a:off x="0" y="0"/>
-                      <a:ext cx="5334000" cy="946354"/>
-                    </a:xfrm>
-                    <a:prstGeom prst="rect">
-                      <a:avLst/>
-                    </a:prstGeom>
-                    <a:noFill/>
-                    <a:ln w="9525">
-                      <a:noFill/>
-                      <a:headEnd/>
-                      <a:tailEnd/>
-                    </a:ln>
-                  </pic:spPr>
-                </pic:pic>
-              </a:graphicData>
-            </a:graphic>
-          </wp:inline>
-        </w:drawing>
-      </w:r>
-    </w:p>
-    <w:bookmarkEnd w:id="70"/>
-    <w:bookmarkEnd w:id="71"/>
+    <w:bookmarkStart w:id="50" w:name="uml-dijagrami"/>
+    <w:p>
+      <w:pPr>
+        <w:pStyle w:val="Heading1"/>
+      </w:pPr>
+      <w:r>
+        <w:t xml:space="preserve">UML Dijagrami</w:t>
+      </w:r>
+    </w:p>
+    <w:tbl>
+      <w:tblPr>
+        <w:tblStyle w:val="FigureTable"/>
+        <w:tblW w:type="auto" w:w="0"/>
+        <w:tblLook w:firstRow="0" w:lastRow="0" w:firstColumn="0" w:lastColumn="0"/>
+        <w:jc w:val="center"/>
+      </w:tblPr>
+      <w:tblGrid>
+        <w:gridCol w:w="7920"/>
+      </w:tblGrid>
+      <w:tr>
+        <w:tc>
+          <w:tcPr/>
+          <w:p>
+            <w:pPr>
+              <w:pStyle w:val="Compact"/>
+              <w:jc w:val="center"/>
+            </w:pPr>
+          </w:p>
+        </w:tc>
+      </w:tr>
+    </w:tbl>
+    <w:p>
+      <w:pPr>
+        <w:pStyle w:val="ImageCaption"/>
+      </w:pPr>
+      <w:r>
+        <w:t xml:space="preserve">Dijagram komponenta</w:t>
+      </w:r>
+    </w:p>
+    <w:tbl>
+      <w:tblPr>
+        <w:tblStyle w:val="FigureTable"/>
+        <w:tblW w:type="auto" w:w="0"/>
+        <w:tblLook w:firstRow="0" w:lastRow="0" w:firstColumn="0" w:lastColumn="0"/>
+        <w:jc w:val="center"/>
+      </w:tblPr>
+      <w:tblGrid>
+        <w:gridCol w:w="7920"/>
+      </w:tblGrid>
+      <w:tr>
+        <w:tc>
+          <w:tcPr/>
+          <w:p>
+            <w:pPr>
+              <w:pStyle w:val="Compact"/>
+              <w:jc w:val="center"/>
+            </w:pPr>
+          </w:p>
+        </w:tc>
+      </w:tr>
+    </w:tbl>
+    <w:p>
+      <w:pPr>
+        <w:pStyle w:val="ImageCaption"/>
+      </w:pPr>
+      <w:r>
+        <w:t xml:space="preserve">Dijagram modela</w:t>
+      </w:r>
+    </w:p>
+    <w:tbl>
+      <w:tblPr>
+        <w:tblStyle w:val="FigureTable"/>
+        <w:tblW w:type="auto" w:w="0"/>
+        <w:tblLook w:firstRow="0" w:lastRow="0" w:firstColumn="0" w:lastColumn="0"/>
+        <w:jc w:val="center"/>
+      </w:tblPr>
+      <w:tblGrid>
+        <w:gridCol w:w="7920"/>
+      </w:tblGrid>
+      <w:tr>
+        <w:tc>
+          <w:tcPr/>
+          <w:p>
+            <w:pPr>
+              <w:pStyle w:val="Compact"/>
+              <w:jc w:val="center"/>
+            </w:pPr>
+          </w:p>
+        </w:tc>
+      </w:tr>
+    </w:tbl>
+    <w:p>
+      <w:pPr>
+        <w:pStyle w:val="ImageCaption"/>
+      </w:pPr>
+      <w:r>
+        <w:t xml:space="preserve">Dijagram pogled-komponenta</w:t>
+      </w:r>
+    </w:p>
+    <w:tbl>
+      <w:tblPr>
+        <w:tblStyle w:val="FigureTable"/>
+        <w:tblW w:type="auto" w:w="0"/>
+        <w:tblLook w:firstRow="0" w:lastRow="0" w:firstColumn="0" w:lastColumn="0"/>
+        <w:jc w:val="center"/>
+      </w:tblPr>
+      <w:tblGrid>
+        <w:gridCol w:w="7920"/>
+      </w:tblGrid>
+      <w:tr>
+        <w:tc>
+          <w:tcPr/>
+          <w:p>
+            <w:pPr>
+              <w:pStyle w:val="Compact"/>
+              <w:jc w:val="center"/>
+            </w:pPr>
+          </w:p>
+        </w:tc>
+      </w:tr>
+    </w:tbl>
+    <w:p>
+      <w:pPr>
+        <w:pStyle w:val="ImageCaption"/>
+      </w:pPr>
+      <w:r>
+        <w:t xml:space="preserve">Dijagram pogleda</w:t>
+      </w:r>
+    </w:p>
+    <w:bookmarkEnd w:id="50"/>
     <w:sectPr/>
   </w:body>
 </w:document>
@@ -1459,8 +1682,87 @@
       </w:pPr>
     </w:lvl>
   </w:abstractNum>
+  <w:abstractNum w:abstractNumId="991">
+    <w:nsid w:val="A991"/>
+    <w:multiLevelType w:val="multilevel"/>
+    <w:lvl w:ilvl="0">
+      <w:numFmt w:val="bullet"/>
+      <w:lvlText w:val="•"/>
+      <w:lvlJc w:val="left"/>
+      <w:pPr>
+        <w:ind w:left="720" w:hanging="480"/>
+      </w:pPr>
+    </w:lvl>
+    <w:lvl w:ilvl="1">
+      <w:numFmt w:val="bullet"/>
+      <w:lvlText w:val="–"/>
+      <w:lvlJc w:val="left"/>
+      <w:pPr>
+        <w:ind w:left="1440" w:hanging="480"/>
+      </w:pPr>
+    </w:lvl>
+    <w:lvl w:ilvl="2">
+      <w:numFmt w:val="bullet"/>
+      <w:lvlText w:val="•"/>
+      <w:lvlJc w:val="left"/>
+      <w:pPr>
+        <w:ind w:left="2160" w:hanging="480"/>
+      </w:pPr>
+    </w:lvl>
+    <w:lvl w:ilvl="3">
+      <w:numFmt w:val="bullet"/>
+      <w:lvlText w:val="–"/>
+      <w:lvlJc w:val="left"/>
+      <w:pPr>
+        <w:ind w:left="2880" w:hanging="480"/>
+      </w:pPr>
+    </w:lvl>
+    <w:lvl w:ilvl="4">
+      <w:numFmt w:val="bullet"/>
+      <w:lvlText w:val="•"/>
+      <w:lvlJc w:val="left"/>
+      <w:pPr>
+        <w:ind w:left="3600" w:hanging="480"/>
+      </w:pPr>
+    </w:lvl>
+    <w:lvl w:ilvl="5">
+      <w:numFmt w:val="bullet"/>
+      <w:lvlText w:val="–"/>
+      <w:lvlJc w:val="left"/>
+      <w:pPr>
+        <w:ind w:left="4320" w:hanging="480"/>
+      </w:pPr>
+    </w:lvl>
+    <w:lvl w:ilvl="6">
+      <w:numFmt w:val="bullet"/>
+      <w:lvlText w:val="•"/>
+      <w:lvlJc w:val="left"/>
+      <w:pPr>
+        <w:ind w:left="5040" w:hanging="480"/>
+      </w:pPr>
+    </w:lvl>
+    <w:lvl w:ilvl="7">
+      <w:numFmt w:val="bullet"/>
+      <w:lvlText w:val="–"/>
+      <w:lvlJc w:val="left"/>
+      <w:pPr>
+        <w:ind w:left="5760" w:hanging="480"/>
+      </w:pPr>
+    </w:lvl>
+    <w:lvl w:ilvl="8">
+      <w:numFmt w:val="bullet"/>
+      <w:lvlText w:val="•"/>
+      <w:lvlJc w:val="left"/>
+      <w:pPr>
+        <w:ind w:left="6480" w:hanging="480"/>
+      </w:pPr>
+    </w:lvl>
+  </w:abstractNum>
   <w:num w:numId="1000">
     <w:abstractNumId w:val="990"/>
+  </w:num>
+  <w:num w:numId="1001">
+    <w:abstractNumId w:val="991"/>
   </w:num>
 </w:numbering>
 </file>

</xml_diff>